<commit_message>
Edits Project Plan and SRS Documents
</commit_message>
<xml_diff>
--- a/Documents/ProjectPlan.docx
+++ b/Documents/ProjectPlan.docx
@@ -46,7 +46,7 @@
       <w:tblPr>
         <w:tblW w:w="9375" w:type="dxa"/>
         <w:jc w:val="left"/>
-        <w:tblInd w:w="108" w:type="dxa"/>
+        <w:tblInd w:w="216" w:type="dxa"/>
         <w:tblBorders>
           <w:top w:val="single" w:color="ffffff" w:sz="8" w:space="0" w:shadow="0" w:frame="0"/>
           <w:left w:val="single" w:color="ffffff" w:sz="8" w:space="0" w:shadow="0" w:frame="0"/>
@@ -67,7 +67,7 @@
           <w:shd w:val="clear" w:color="auto" w:fill="ced7e7"/>
         </w:tblPrEx>
         <w:trPr>
-          <w:trHeight w:val="531" w:hRule="atLeast"/>
+          <w:trHeight w:val="546" w:hRule="atLeast"/>
         </w:trPr>
         <w:tc>
           <w:tcPr>
@@ -158,6 +158,7 @@
                 <w:szCs w:val="22"/>
                 <w:shd w:val="clear" w:color="auto" w:fill="ffffff"/>
                 <w:rtl w:val="0"/>
+                <w:lang w:val="en-US"/>
               </w:rPr>
               <w:t>SSAD03</w:t>
             </w:r>
@@ -169,7 +170,7 @@
           <w:shd w:val="clear" w:color="auto" w:fill="ced7e7"/>
         </w:tblPrEx>
         <w:trPr>
-          <w:trHeight w:val="555" w:hRule="atLeast"/>
+          <w:trHeight w:val="570" w:hRule="atLeast"/>
         </w:trPr>
         <w:tc>
           <w:tcPr>
@@ -250,6 +251,7 @@
               <w:spacing w:after="0" w:line="276" w:lineRule="auto"/>
               <w:jc w:val="center"/>
               <w:rPr>
+                <w:rStyle w:val="Page Number"/>
                 <w:rFonts w:ascii="Cambria" w:cs="Cambria" w:hAnsi="Cambria" w:eastAsia="Cambria"/>
                 <w:sz w:val="22"/>
                 <w:szCs w:val="22"/>
@@ -310,7 +312,7 @@
           <w:shd w:val="clear" w:color="auto" w:fill="ced7e7"/>
         </w:tblPrEx>
         <w:trPr>
-          <w:trHeight w:val="415" w:hRule="atLeast"/>
+          <w:trHeight w:val="430" w:hRule="atLeast"/>
         </w:trPr>
         <w:tc>
           <w:tcPr>
@@ -349,6 +351,7 @@
                 <w:sz w:val="22"/>
                 <w:szCs w:val="22"/>
                 <w:rtl w:val="0"/>
+                <w:lang w:val="en-US"/>
               </w:rPr>
               <w:t>Document</w:t>
             </w:r>
@@ -414,19 +417,7 @@
                 <w:rtl w:val="0"/>
                 <w:lang w:val="en-US"/>
               </w:rPr>
-              <w:t>Plan</w:t>
-            </w:r>
-            <w:r>
-              <w:rPr>
-                <w:rStyle w:val="Page Number"/>
-                <w:rFonts w:ascii="Cambria" w:hAnsi="Cambria"/>
-                <w:b w:val="1"/>
-                <w:bCs w:val="1"/>
-                <w:sz w:val="22"/>
-                <w:szCs w:val="22"/>
-                <w:rtl w:val="0"/>
-              </w:rPr>
-              <w:t xml:space="preserve"> Document</w:t>
+              <w:t>Plan Document</w:t>
             </w:r>
           </w:p>
         </w:tc>
@@ -436,7 +427,7 @@
           <w:shd w:val="clear" w:color="auto" w:fill="ced7e7"/>
         </w:tblPrEx>
         <w:trPr>
-          <w:trHeight w:val="531" w:hRule="atLeast"/>
+          <w:trHeight w:val="546" w:hRule="atLeast"/>
         </w:trPr>
         <w:tc>
           <w:tcPr>
@@ -551,7 +542,7 @@
           <w:shd w:val="clear" w:color="auto" w:fill="ced7e7"/>
         </w:tblPrEx>
         <w:trPr>
-          <w:trHeight w:val="531" w:hRule="atLeast"/>
+          <w:trHeight w:val="546" w:hRule="atLeast"/>
         </w:trPr>
         <w:tc>
           <w:tcPr>
@@ -632,6 +623,7 @@
               <w:spacing w:after="0" w:line="276" w:lineRule="auto"/>
               <w:jc w:val="center"/>
               <w:rPr>
+                <w:rStyle w:val="Page Number"/>
                 <w:rFonts w:ascii="Cambria" w:cs="Cambria" w:hAnsi="Cambria" w:eastAsia="Cambria"/>
                 <w:sz w:val="22"/>
                 <w:szCs w:val="22"/>
@@ -690,7 +682,7 @@
           <w:shd w:val="clear" w:color="auto" w:fill="ced7e7"/>
         </w:tblPrEx>
         <w:trPr>
-          <w:trHeight w:val="475" w:hRule="atLeast"/>
+          <w:trHeight w:val="490" w:hRule="atLeast"/>
         </w:trPr>
         <w:tc>
           <w:tcPr>
@@ -780,6 +772,7 @@
                 <w:sz w:val="22"/>
                 <w:szCs w:val="22"/>
                 <w:rtl w:val="0"/>
+                <w:lang w:val="en-US"/>
               </w:rPr>
               <w:t>Jayanth Rasamsetti, Gibbr</w:t>
             </w:r>
@@ -789,6 +782,19 @@
     </w:tbl>
     <w:p>
       <w:pPr>
+        <w:pStyle w:val="Normal.0"/>
+        <w:widowControl w:val="0"/>
+        <w:ind w:left="108" w:hanging="108"/>
+        <w:jc w:val="left"/>
+        <w:rPr>
+          <w:rStyle w:val="Page Number"/>
+          <w:color w:val="070fa9"/>
+          <w:u w:color="070fa9"/>
+        </w:rPr>
+      </w:pPr>
+    </w:p>
+    <w:p>
+      <w:pPr>
         <w:pStyle w:val="Header"/>
         <w:widowControl w:val="0"/>
         <w:tabs>
@@ -825,6 +831,7 @@
         <w:pStyle w:val="Heading 1"/>
         <w:spacing w:before="120" w:after="120"/>
         <w:rPr>
+          <w:rStyle w:val="Page Number"/>
           <w:rFonts w:ascii="Cambria" w:cs="Cambria" w:hAnsi="Cambria" w:eastAsia="Cambria"/>
           <w:sz w:val="28"/>
           <w:szCs w:val="28"/>
@@ -832,6 +839,7 @@
       </w:pPr>
       <w:r>
         <w:rPr>
+          <w:rStyle w:val="Page Number"/>
           <w:rFonts w:ascii="Cambria" w:hAnsi="Cambria"/>
           <w:sz w:val="28"/>
           <w:szCs w:val="28"/>
@@ -856,7 +864,7 @@
           <w:tab w:val="left" w:pos="6480"/>
           <w:tab w:val="left" w:pos="7200"/>
           <w:tab w:val="left" w:pos="7920"/>
-          <w:tab w:val="left" w:pos="8640"/>
+          <w:tab w:val="left" w:pos="8338"/>
         </w:tabs>
         <w:spacing w:after="0" w:line="276" w:lineRule="auto"/>
         <w:jc w:val="left"/>
@@ -881,11 +889,12 @@
           <w:tab w:val="left" w:pos="6480"/>
           <w:tab w:val="left" w:pos="7200"/>
           <w:tab w:val="left" w:pos="7920"/>
-          <w:tab w:val="left" w:pos="8640"/>
+          <w:tab w:val="left" w:pos="8338"/>
         </w:tabs>
         <w:spacing w:after="0" w:line="276" w:lineRule="auto"/>
         <w:jc w:val="left"/>
         <w:rPr>
+          <w:rStyle w:val="Page Number"/>
           <w:sz w:val="22"/>
           <w:szCs w:val="22"/>
         </w:rPr>
@@ -917,11 +926,12 @@
           <w:tab w:val="left" w:pos="6480"/>
           <w:tab w:val="left" w:pos="7200"/>
           <w:tab w:val="left" w:pos="7920"/>
-          <w:tab w:val="left" w:pos="8640"/>
+          <w:tab w:val="left" w:pos="8338"/>
         </w:tabs>
         <w:spacing w:after="0" w:line="276" w:lineRule="auto"/>
         <w:jc w:val="left"/>
         <w:rPr>
+          <w:rStyle w:val="Page Number"/>
           <w:sz w:val="22"/>
           <w:szCs w:val="22"/>
         </w:rPr>
@@ -953,7 +963,7 @@
           <w:tab w:val="left" w:pos="6480"/>
           <w:tab w:val="left" w:pos="7200"/>
           <w:tab w:val="left" w:pos="7920"/>
-          <w:tab w:val="left" w:pos="8640"/>
+          <w:tab w:val="left" w:pos="8338"/>
         </w:tabs>
         <w:spacing w:after="0" w:line="276" w:lineRule="auto"/>
         <w:jc w:val="left"/>
@@ -968,6 +978,7 @@
         <w:pStyle w:val="Heading 1"/>
         <w:spacing w:before="120" w:after="120"/>
         <w:rPr>
+          <w:rStyle w:val="Page Number"/>
           <w:rFonts w:ascii="Cambria" w:cs="Cambria" w:hAnsi="Cambria" w:eastAsia="Cambria"/>
           <w:sz w:val="28"/>
           <w:szCs w:val="28"/>
@@ -975,6 +986,7 @@
       </w:pPr>
       <w:r>
         <w:rPr>
+          <w:rStyle w:val="Page Number"/>
           <w:rFonts w:ascii="Cambria" w:hAnsi="Cambria"/>
           <w:sz w:val="28"/>
           <w:szCs w:val="28"/>
@@ -989,6 +1001,7 @@
         <w:pStyle w:val="Heading 1"/>
         <w:spacing w:before="120" w:after="120"/>
         <w:rPr>
+          <w:rStyle w:val="Page Number"/>
           <w:rFonts w:ascii="Times New Roman" w:cs="Times New Roman" w:hAnsi="Times New Roman" w:eastAsia="Times New Roman"/>
           <w:color w:val="070fa9"/>
           <w:sz w:val="22"/>
@@ -1001,6 +1014,7 @@
       <w:pPr>
         <w:pStyle w:val="Normal.0"/>
         <w:rPr>
+          <w:rStyle w:val="Page Number"/>
           <w:rFonts w:ascii="Cambria" w:cs="Cambria" w:hAnsi="Cambria" w:eastAsia="Cambria"/>
           <w:b w:val="1"/>
           <w:bCs w:val="1"/>
@@ -1010,6 +1024,7 @@
       </w:pPr>
       <w:r>
         <w:rPr>
+          <w:rStyle w:val="Page Number"/>
           <w:rFonts w:ascii="Cambria" w:hAnsi="Cambria"/>
           <w:b w:val="1"/>
           <w:bCs w:val="1"/>
@@ -1026,17 +1041,23 @@
         <w:pStyle w:val="Normal.0"/>
         <w:numPr>
           <w:ilvl w:val="0"/>
-          <w:numId w:val="1"/>
+          <w:numId w:val="2"/>
         </w:numPr>
-        <w:rPr>
+        <w:bidi w:val="0"/>
+        <w:ind w:right="0"/>
+        <w:jc w:val="both"/>
+        <w:rPr>
+          <w:rStyle w:val="Page Number"/>
           <w:rFonts w:ascii="Cambria" w:cs="Cambria" w:hAnsi="Cambria" w:eastAsia="Cambria"/>
           <w:sz w:val="22"/>
           <w:szCs w:val="22"/>
+          <w:rtl w:val="0"/>
           <w:lang w:val="en-US"/>
         </w:rPr>
       </w:pPr>
       <w:r>
         <w:rPr>
+          <w:rStyle w:val="Page Number"/>
           <w:rFonts w:ascii="Cambria" w:hAnsi="Cambria"/>
           <w:sz w:val="22"/>
           <w:szCs w:val="22"/>
@@ -1051,17 +1072,23 @@
         <w:pStyle w:val="Normal.0"/>
         <w:numPr>
           <w:ilvl w:val="0"/>
-          <w:numId w:val="1"/>
+          <w:numId w:val="2"/>
         </w:numPr>
-        <w:rPr>
+        <w:bidi w:val="0"/>
+        <w:ind w:right="0"/>
+        <w:jc w:val="both"/>
+        <w:rPr>
+          <w:rStyle w:val="Page Number"/>
           <w:rFonts w:ascii="Cambria" w:cs="Cambria" w:hAnsi="Cambria" w:eastAsia="Cambria"/>
           <w:sz w:val="22"/>
           <w:szCs w:val="22"/>
+          <w:rtl w:val="0"/>
           <w:lang w:val="en-US"/>
         </w:rPr>
       </w:pPr>
       <w:r>
         <w:rPr>
+          <w:rStyle w:val="Page Number"/>
           <w:rFonts w:ascii="Cambria" w:hAnsi="Cambria"/>
           <w:sz w:val="22"/>
           <w:szCs w:val="22"/>
@@ -1076,17 +1103,23 @@
         <w:pStyle w:val="Normal.0"/>
         <w:numPr>
           <w:ilvl w:val="0"/>
-          <w:numId w:val="1"/>
+          <w:numId w:val="2"/>
         </w:numPr>
-        <w:rPr>
+        <w:bidi w:val="0"/>
+        <w:ind w:right="0"/>
+        <w:jc w:val="both"/>
+        <w:rPr>
+          <w:rStyle w:val="Page Number"/>
           <w:rFonts w:ascii="Cambria" w:cs="Cambria" w:hAnsi="Cambria" w:eastAsia="Cambria"/>
           <w:sz w:val="22"/>
           <w:szCs w:val="22"/>
+          <w:rtl w:val="0"/>
           <w:lang w:val="en-US"/>
         </w:rPr>
       </w:pPr>
       <w:r>
         <w:rPr>
+          <w:rStyle w:val="Page Number"/>
           <w:rFonts w:ascii="Cambria" w:hAnsi="Cambria"/>
           <w:sz w:val="22"/>
           <w:szCs w:val="22"/>
@@ -1101,17 +1134,23 @@
         <w:pStyle w:val="Normal.0"/>
         <w:numPr>
           <w:ilvl w:val="0"/>
-          <w:numId w:val="1"/>
+          <w:numId w:val="2"/>
         </w:numPr>
-        <w:rPr>
+        <w:bidi w:val="0"/>
+        <w:ind w:right="0"/>
+        <w:jc w:val="both"/>
+        <w:rPr>
+          <w:rStyle w:val="Page Number"/>
           <w:rFonts w:ascii="Cambria" w:cs="Cambria" w:hAnsi="Cambria" w:eastAsia="Cambria"/>
           <w:sz w:val="22"/>
           <w:szCs w:val="22"/>
+          <w:rtl w:val="0"/>
           <w:lang w:val="en-US"/>
         </w:rPr>
       </w:pPr>
       <w:r>
         <w:rPr>
+          <w:rStyle w:val="Page Number"/>
           <w:rFonts w:ascii="Cambria" w:hAnsi="Cambria"/>
           <w:sz w:val="22"/>
           <w:szCs w:val="22"/>
@@ -1126,17 +1165,23 @@
         <w:pStyle w:val="Normal.0"/>
         <w:numPr>
           <w:ilvl w:val="0"/>
-          <w:numId w:val="1"/>
+          <w:numId w:val="2"/>
         </w:numPr>
-        <w:rPr>
+        <w:bidi w:val="0"/>
+        <w:ind w:right="0"/>
+        <w:jc w:val="both"/>
+        <w:rPr>
+          <w:rStyle w:val="Page Number"/>
           <w:rFonts w:ascii="Cambria" w:cs="Cambria" w:hAnsi="Cambria" w:eastAsia="Cambria"/>
           <w:sz w:val="22"/>
           <w:szCs w:val="22"/>
+          <w:rtl w:val="0"/>
           <w:lang w:val="en-US"/>
         </w:rPr>
       </w:pPr>
       <w:r>
         <w:rPr>
+          <w:rStyle w:val="Page Number"/>
           <w:rFonts w:ascii="Cambria" w:hAnsi="Cambria"/>
           <w:sz w:val="22"/>
           <w:szCs w:val="22"/>
@@ -1151,17 +1196,23 @@
         <w:pStyle w:val="Normal.0"/>
         <w:numPr>
           <w:ilvl w:val="0"/>
-          <w:numId w:val="1"/>
+          <w:numId w:val="2"/>
         </w:numPr>
-        <w:rPr>
+        <w:bidi w:val="0"/>
+        <w:ind w:right="0"/>
+        <w:jc w:val="both"/>
+        <w:rPr>
+          <w:rStyle w:val="Page Number"/>
           <w:rFonts w:ascii="Cambria" w:cs="Cambria" w:hAnsi="Cambria" w:eastAsia="Cambria"/>
           <w:sz w:val="22"/>
           <w:szCs w:val="22"/>
+          <w:rtl w:val="0"/>
           <w:lang w:val="en-US"/>
         </w:rPr>
       </w:pPr>
       <w:r>
         <w:rPr>
+          <w:rStyle w:val="Page Number"/>
           <w:rFonts w:ascii="Cambria" w:hAnsi="Cambria"/>
           <w:sz w:val="22"/>
           <w:szCs w:val="22"/>
@@ -1175,6 +1226,7 @@
       <w:pPr>
         <w:pStyle w:val="Normal.0"/>
         <w:rPr>
+          <w:rStyle w:val="Page Number"/>
           <w:rFonts w:ascii="Cambria" w:cs="Cambria" w:hAnsi="Cambria" w:eastAsia="Cambria"/>
           <w:b w:val="1"/>
           <w:bCs w:val="1"/>
@@ -1184,6 +1236,7 @@
       </w:pPr>
       <w:r>
         <w:rPr>
+          <w:rStyle w:val="Page Number"/>
           <w:rFonts w:ascii="Cambria" w:hAnsi="Cambria"/>
           <w:b w:val="1"/>
           <w:bCs w:val="1"/>
@@ -1200,20 +1253,26 @@
         <w:pStyle w:val="Heading 1"/>
         <w:numPr>
           <w:ilvl w:val="0"/>
-          <w:numId w:val="1"/>
+          <w:numId w:val="2"/>
         </w:numPr>
+        <w:bidi w:val="0"/>
         <w:spacing w:before="120" w:after="120"/>
-        <w:rPr>
+        <w:ind w:right="0"/>
+        <w:jc w:val="both"/>
+        <w:rPr>
+          <w:rStyle w:val="Page Number"/>
           <w:rFonts w:ascii="Cambria" w:cs="Cambria" w:hAnsi="Cambria" w:eastAsia="Cambria"/>
           <w:b w:val="0"/>
           <w:bCs w:val="0"/>
           <w:sz w:val="22"/>
           <w:szCs w:val="22"/>
+          <w:rtl w:val="0"/>
           <w:lang w:val="en-US"/>
         </w:rPr>
       </w:pPr>
       <w:r>
         <w:rPr>
+          <w:rStyle w:val="Page Number"/>
           <w:rFonts w:ascii="Cambria" w:hAnsi="Cambria"/>
           <w:b w:val="0"/>
           <w:bCs w:val="0"/>
@@ -1230,17 +1289,23 @@
         <w:pStyle w:val="Normal.0"/>
         <w:numPr>
           <w:ilvl w:val="0"/>
-          <w:numId w:val="1"/>
+          <w:numId w:val="2"/>
         </w:numPr>
-        <w:rPr>
+        <w:bidi w:val="0"/>
+        <w:ind w:right="0"/>
+        <w:jc w:val="both"/>
+        <w:rPr>
+          <w:rStyle w:val="Page Number"/>
           <w:rFonts w:ascii="Cambria" w:cs="Cambria" w:hAnsi="Cambria" w:eastAsia="Cambria"/>
           <w:sz w:val="22"/>
           <w:szCs w:val="22"/>
+          <w:rtl w:val="0"/>
           <w:lang w:val="en-US"/>
         </w:rPr>
       </w:pPr>
       <w:r>
         <w:rPr>
+          <w:rStyle w:val="Page Number"/>
           <w:rFonts w:ascii="Cambria" w:hAnsi="Cambria"/>
           <w:sz w:val="22"/>
           <w:szCs w:val="22"/>
@@ -1255,17 +1320,23 @@
         <w:pStyle w:val="Normal.0"/>
         <w:numPr>
           <w:ilvl w:val="0"/>
-          <w:numId w:val="1"/>
+          <w:numId w:val="2"/>
         </w:numPr>
-        <w:rPr>
+        <w:bidi w:val="0"/>
+        <w:ind w:right="0"/>
+        <w:jc w:val="both"/>
+        <w:rPr>
+          <w:rStyle w:val="Page Number"/>
           <w:rFonts w:ascii="Cambria" w:cs="Cambria" w:hAnsi="Cambria" w:eastAsia="Cambria"/>
           <w:sz w:val="22"/>
           <w:szCs w:val="22"/>
+          <w:rtl w:val="0"/>
           <w:lang w:val="en-US"/>
         </w:rPr>
       </w:pPr>
       <w:r>
         <w:rPr>
+          <w:rStyle w:val="Page Number"/>
           <w:rFonts w:ascii="Cambria" w:hAnsi="Cambria"/>
           <w:sz w:val="22"/>
           <w:szCs w:val="22"/>
@@ -1279,6 +1350,7 @@
       <w:pPr>
         <w:pStyle w:val="Normal.0"/>
         <w:rPr>
+          <w:rStyle w:val="Page Number"/>
           <w:rFonts w:ascii="Cambria" w:cs="Cambria" w:hAnsi="Cambria" w:eastAsia="Cambria"/>
           <w:b w:val="1"/>
           <w:bCs w:val="1"/>
@@ -1288,6 +1360,7 @@
       </w:pPr>
       <w:r>
         <w:rPr>
+          <w:rStyle w:val="Page Number"/>
           <w:rFonts w:ascii="Cambria" w:hAnsi="Cambria"/>
           <w:b w:val="1"/>
           <w:bCs w:val="1"/>
@@ -1304,17 +1377,23 @@
         <w:pStyle w:val="Normal.0"/>
         <w:numPr>
           <w:ilvl w:val="0"/>
-          <w:numId w:val="1"/>
+          <w:numId w:val="2"/>
         </w:numPr>
-        <w:rPr>
+        <w:bidi w:val="0"/>
+        <w:ind w:right="0"/>
+        <w:jc w:val="both"/>
+        <w:rPr>
+          <w:rStyle w:val="Page Number"/>
           <w:rFonts w:ascii="Cambria" w:cs="Cambria" w:hAnsi="Cambria" w:eastAsia="Cambria"/>
           <w:sz w:val="22"/>
           <w:szCs w:val="22"/>
+          <w:rtl w:val="0"/>
           <w:lang w:val="en-US"/>
         </w:rPr>
       </w:pPr>
       <w:r>
         <w:rPr>
+          <w:rStyle w:val="Page Number"/>
           <w:rFonts w:ascii="Cambria" w:hAnsi="Cambria"/>
           <w:sz w:val="22"/>
           <w:szCs w:val="22"/>
@@ -1329,17 +1408,23 @@
         <w:pStyle w:val="Normal.0"/>
         <w:numPr>
           <w:ilvl w:val="0"/>
-          <w:numId w:val="1"/>
+          <w:numId w:val="2"/>
         </w:numPr>
-        <w:rPr>
+        <w:bidi w:val="0"/>
+        <w:ind w:right="0"/>
+        <w:jc w:val="both"/>
+        <w:rPr>
+          <w:rStyle w:val="Page Number"/>
           <w:rFonts w:ascii="Cambria" w:cs="Cambria" w:hAnsi="Cambria" w:eastAsia="Cambria"/>
           <w:sz w:val="22"/>
           <w:szCs w:val="22"/>
+          <w:rtl w:val="0"/>
           <w:lang w:val="en-US"/>
         </w:rPr>
       </w:pPr>
       <w:r>
         <w:rPr>
+          <w:rStyle w:val="Page Number"/>
           <w:rFonts w:ascii="Cambria" w:hAnsi="Cambria"/>
           <w:sz w:val="22"/>
           <w:szCs w:val="22"/>
@@ -1364,6 +1449,7 @@
         <w:pStyle w:val="Heading 1"/>
         <w:spacing w:before="120" w:after="120"/>
         <w:rPr>
+          <w:rStyle w:val="Page Number"/>
           <w:rFonts w:ascii="Cambria" w:cs="Cambria" w:hAnsi="Cambria" w:eastAsia="Cambria"/>
           <w:sz w:val="28"/>
           <w:szCs w:val="28"/>
@@ -1371,6 +1457,7 @@
       </w:pPr>
       <w:r>
         <w:rPr>
+          <w:rStyle w:val="Page Number"/>
           <w:rFonts w:ascii="Cambria" w:hAnsi="Cambria"/>
           <w:sz w:val="28"/>
           <w:szCs w:val="28"/>
@@ -1385,6 +1472,7 @@
         <w:pStyle w:val="Heading 1"/>
         <w:spacing w:before="120" w:after="120"/>
         <w:rPr>
+          <w:rStyle w:val="Page Number"/>
           <w:rFonts w:ascii="Times New Roman" w:cs="Times New Roman" w:hAnsi="Times New Roman" w:eastAsia="Times New Roman"/>
           <w:i w:val="1"/>
           <w:iCs w:val="1"/>
@@ -1399,6 +1487,7 @@
       <w:pPr>
         <w:pStyle w:val="Normal.0"/>
         <w:rPr>
+          <w:rStyle w:val="Page Number"/>
           <w:rFonts w:ascii="Cambria" w:cs="Cambria" w:hAnsi="Cambria" w:eastAsia="Cambria"/>
           <w:sz w:val="22"/>
           <w:szCs w:val="22"/>
@@ -1406,6 +1495,7 @@
       </w:pPr>
       <w:r>
         <w:rPr>
+          <w:rStyle w:val="Page Number"/>
           <w:rFonts w:ascii="Cambria" w:hAnsi="Cambria"/>
           <w:sz w:val="22"/>
           <w:szCs w:val="22"/>
@@ -1420,17 +1510,23 @@
         <w:pStyle w:val="Normal.0"/>
         <w:numPr>
           <w:ilvl w:val="0"/>
-          <w:numId w:val="1"/>
+          <w:numId w:val="2"/>
         </w:numPr>
-        <w:rPr>
+        <w:bidi w:val="0"/>
+        <w:ind w:right="0"/>
+        <w:jc w:val="both"/>
+        <w:rPr>
+          <w:rStyle w:val="Page Number"/>
           <w:rFonts w:ascii="Cambria" w:cs="Cambria" w:hAnsi="Cambria" w:eastAsia="Cambria"/>
           <w:sz w:val="22"/>
           <w:szCs w:val="22"/>
+          <w:rtl w:val="0"/>
           <w:lang w:val="en-US"/>
         </w:rPr>
       </w:pPr>
       <w:r>
         <w:rPr>
+          <w:rStyle w:val="Page Number"/>
           <w:rFonts w:ascii="Cambria" w:hAnsi="Cambria"/>
           <w:sz w:val="22"/>
           <w:szCs w:val="22"/>
@@ -1445,17 +1541,23 @@
         <w:pStyle w:val="Normal.0"/>
         <w:numPr>
           <w:ilvl w:val="0"/>
-          <w:numId w:val="1"/>
+          <w:numId w:val="2"/>
         </w:numPr>
-        <w:rPr>
+        <w:bidi w:val="0"/>
+        <w:ind w:right="0"/>
+        <w:jc w:val="both"/>
+        <w:rPr>
+          <w:rStyle w:val="Page Number"/>
           <w:rFonts w:ascii="Cambria" w:cs="Cambria" w:hAnsi="Cambria" w:eastAsia="Cambria"/>
           <w:sz w:val="22"/>
           <w:szCs w:val="22"/>
+          <w:rtl w:val="0"/>
           <w:lang w:val="en-US"/>
         </w:rPr>
       </w:pPr>
       <w:r>
         <w:rPr>
+          <w:rStyle w:val="Page Number"/>
           <w:rFonts w:ascii="Cambria" w:hAnsi="Cambria"/>
           <w:sz w:val="22"/>
           <w:szCs w:val="22"/>
@@ -1470,17 +1572,23 @@
         <w:pStyle w:val="Normal.0"/>
         <w:numPr>
           <w:ilvl w:val="0"/>
-          <w:numId w:val="1"/>
+          <w:numId w:val="2"/>
         </w:numPr>
-        <w:rPr>
+        <w:bidi w:val="0"/>
+        <w:ind w:right="0"/>
+        <w:jc w:val="both"/>
+        <w:rPr>
+          <w:rStyle w:val="Page Number"/>
           <w:rFonts w:ascii="Cambria" w:cs="Cambria" w:hAnsi="Cambria" w:eastAsia="Cambria"/>
           <w:sz w:val="22"/>
           <w:szCs w:val="22"/>
+          <w:rtl w:val="0"/>
           <w:lang w:val="en-US"/>
         </w:rPr>
       </w:pPr>
       <w:r>
         <w:rPr>
+          <w:rStyle w:val="Page Number"/>
           <w:rFonts w:ascii="Cambria" w:hAnsi="Cambria"/>
           <w:sz w:val="22"/>
           <w:szCs w:val="22"/>
@@ -1505,6 +1613,7 @@
         <w:pStyle w:val="Heading 1"/>
         <w:spacing w:before="120" w:after="120"/>
         <w:rPr>
+          <w:rStyle w:val="Page Number"/>
           <w:rFonts w:ascii="Cambria" w:cs="Cambria" w:hAnsi="Cambria" w:eastAsia="Cambria"/>
           <w:sz w:val="28"/>
           <w:szCs w:val="28"/>
@@ -1512,6 +1621,7 @@
       </w:pPr>
       <w:r>
         <w:rPr>
+          <w:rStyle w:val="Page Number"/>
           <w:rFonts w:ascii="Cambria" w:hAnsi="Cambria"/>
           <w:sz w:val="28"/>
           <w:szCs w:val="28"/>
@@ -1530,6 +1640,7 @@
       <w:pPr>
         <w:pStyle w:val="Normal.0"/>
         <w:rPr>
+          <w:rStyle w:val="Page Number"/>
           <w:rFonts w:ascii="Cambria" w:cs="Cambria" w:hAnsi="Cambria" w:eastAsia="Cambria"/>
           <w:sz w:val="22"/>
           <w:szCs w:val="22"/>
@@ -1537,6 +1648,7 @@
       </w:pPr>
       <w:r>
         <w:rPr>
+          <w:rStyle w:val="Page Number"/>
           <w:rFonts w:ascii="Cambria" w:hAnsi="Cambria"/>
           <w:sz w:val="22"/>
           <w:szCs w:val="22"/>
@@ -1551,17 +1663,23 @@
         <w:pStyle w:val="Normal.0"/>
         <w:numPr>
           <w:ilvl w:val="0"/>
-          <w:numId w:val="3"/>
+          <w:numId w:val="4"/>
         </w:numPr>
-        <w:rPr>
+        <w:bidi w:val="0"/>
+        <w:ind w:right="0"/>
+        <w:jc w:val="both"/>
+        <w:rPr>
+          <w:rStyle w:val="Page Number"/>
           <w:rFonts w:ascii="Cambria" w:cs="Cambria" w:hAnsi="Cambria" w:eastAsia="Cambria"/>
           <w:sz w:val="22"/>
           <w:szCs w:val="22"/>
+          <w:rtl w:val="0"/>
           <w:lang w:val="en-US"/>
         </w:rPr>
       </w:pPr>
       <w:r>
         <w:rPr>
+          <w:rStyle w:val="Page Number"/>
           <w:rFonts w:ascii="Cambria" w:hAnsi="Cambria"/>
           <w:sz w:val="22"/>
           <w:szCs w:val="22"/>
@@ -1576,24 +1694,30 @@
         <w:pStyle w:val="Normal.0"/>
         <w:numPr>
           <w:ilvl w:val="0"/>
-          <w:numId w:val="3"/>
+          <w:numId w:val="4"/>
         </w:numPr>
-        <w:rPr>
+        <w:bidi w:val="0"/>
+        <w:ind w:right="0"/>
+        <w:jc w:val="both"/>
+        <w:rPr>
+          <w:rStyle w:val="Page Number"/>
           <w:rFonts w:ascii="Cambria" w:cs="Cambria" w:hAnsi="Cambria" w:eastAsia="Cambria"/>
           <w:sz w:val="22"/>
           <w:szCs w:val="22"/>
+          <w:rtl w:val="0"/>
           <w:lang w:val="en-US"/>
         </w:rPr>
       </w:pPr>
       <w:r>
         <w:rPr>
+          <w:rStyle w:val="Page Number"/>
           <w:rFonts w:ascii="Cambria" w:hAnsi="Cambria"/>
           <w:sz w:val="22"/>
           <w:szCs w:val="22"/>
           <w:rtl w:val="0"/>
           <w:lang w:val="en-US"/>
         </w:rPr>
-        <w:t>Webpack</w:t>
+        <w:t>React.js</w:t>
       </w:r>
     </w:p>
     <w:p>
@@ -1601,17 +1725,23 @@
         <w:pStyle w:val="Normal.0"/>
         <w:numPr>
           <w:ilvl w:val="0"/>
-          <w:numId w:val="3"/>
+          <w:numId w:val="4"/>
         </w:numPr>
-        <w:rPr>
+        <w:bidi w:val="0"/>
+        <w:ind w:right="0"/>
+        <w:jc w:val="both"/>
+        <w:rPr>
+          <w:rStyle w:val="Page Number"/>
           <w:rFonts w:ascii="Cambria" w:cs="Cambria" w:hAnsi="Cambria" w:eastAsia="Cambria"/>
           <w:sz w:val="22"/>
           <w:szCs w:val="22"/>
+          <w:rtl w:val="0"/>
           <w:lang w:val="en-US"/>
         </w:rPr>
       </w:pPr>
       <w:r>
         <w:rPr>
+          <w:rStyle w:val="Page Number"/>
           <w:rFonts w:ascii="Cambria" w:hAnsi="Cambria"/>
           <w:sz w:val="22"/>
           <w:szCs w:val="22"/>
@@ -1626,17 +1756,23 @@
         <w:pStyle w:val="Normal.0"/>
         <w:numPr>
           <w:ilvl w:val="0"/>
-          <w:numId w:val="3"/>
+          <w:numId w:val="4"/>
         </w:numPr>
-        <w:rPr>
+        <w:bidi w:val="0"/>
+        <w:ind w:right="0"/>
+        <w:jc w:val="both"/>
+        <w:rPr>
+          <w:rStyle w:val="Page Number"/>
           <w:rFonts w:ascii="Cambria" w:cs="Cambria" w:hAnsi="Cambria" w:eastAsia="Cambria"/>
           <w:sz w:val="22"/>
           <w:szCs w:val="22"/>
+          <w:rtl w:val="0"/>
           <w:lang w:val="en-US"/>
         </w:rPr>
       </w:pPr>
       <w:r>
         <w:rPr>
+          <w:rStyle w:val="Page Number"/>
           <w:rFonts w:ascii="Cambria" w:hAnsi="Cambria"/>
           <w:sz w:val="22"/>
           <w:szCs w:val="22"/>
@@ -1651,17 +1787,127 @@
         <w:pStyle w:val="Normal.0"/>
         <w:numPr>
           <w:ilvl w:val="0"/>
-          <w:numId w:val="3"/>
+          <w:numId w:val="4"/>
         </w:numPr>
-        <w:rPr>
+        <w:bidi w:val="0"/>
+        <w:ind w:right="0"/>
+        <w:jc w:val="both"/>
+        <w:rPr>
+          <w:rStyle w:val="Page Number"/>
           <w:rFonts w:ascii="Cambria" w:cs="Cambria" w:hAnsi="Cambria" w:eastAsia="Cambria"/>
           <w:sz w:val="22"/>
           <w:szCs w:val="22"/>
+          <w:rtl w:val="0"/>
           <w:lang w:val="en-US"/>
         </w:rPr>
       </w:pPr>
       <w:r>
         <w:rPr>
+          <w:rStyle w:val="Page Number"/>
+          <w:rFonts w:ascii="Cambria" w:hAnsi="Cambria"/>
+          <w:sz w:val="22"/>
+          <w:szCs w:val="22"/>
+          <w:rtl w:val="0"/>
+          <w:lang w:val="en-US"/>
+        </w:rPr>
+        <w:t>jQuery</w:t>
+      </w:r>
+    </w:p>
+    <w:p>
+      <w:pPr>
+        <w:pStyle w:val="Normal.0"/>
+        <w:numPr>
+          <w:ilvl w:val="0"/>
+          <w:numId w:val="4"/>
+        </w:numPr>
+        <w:bidi w:val="0"/>
+        <w:ind w:right="0"/>
+        <w:jc w:val="both"/>
+        <w:rPr>
+          <w:rStyle w:val="Page Number"/>
+          <w:rFonts w:ascii="Cambria" w:cs="Cambria" w:hAnsi="Cambria" w:eastAsia="Cambria"/>
+          <w:sz w:val="22"/>
+          <w:szCs w:val="22"/>
+          <w:rtl w:val="0"/>
+          <w:lang w:val="en-US"/>
+        </w:rPr>
+      </w:pPr>
+      <w:r>
+        <w:rPr>
+          <w:rStyle w:val="Page Number"/>
+          <w:rFonts w:ascii="Cambria" w:hAnsi="Cambria"/>
+          <w:sz w:val="22"/>
+          <w:szCs w:val="22"/>
+          <w:rtl w:val="0"/>
+          <w:lang w:val="en-US"/>
+        </w:rPr>
+        <w:t>Web</w:t>
+      </w:r>
+      <w:r>
+        <w:rPr>
+          <w:rStyle w:val="Page Number"/>
+          <w:rFonts w:ascii="Cambria" w:hAnsi="Cambria"/>
+          <w:sz w:val="22"/>
+          <w:szCs w:val="22"/>
+          <w:rtl w:val="0"/>
+          <w:lang w:val="en-US"/>
+        </w:rPr>
+        <w:t>pack</w:t>
+      </w:r>
+    </w:p>
+    <w:p>
+      <w:pPr>
+        <w:pStyle w:val="Normal.0"/>
+        <w:numPr>
+          <w:ilvl w:val="0"/>
+          <w:numId w:val="4"/>
+        </w:numPr>
+        <w:bidi w:val="0"/>
+        <w:ind w:right="0"/>
+        <w:jc w:val="both"/>
+        <w:rPr>
+          <w:rStyle w:val="Page Number"/>
+          <w:rFonts w:ascii="Cambria" w:cs="Cambria" w:hAnsi="Cambria" w:eastAsia="Cambria"/>
+          <w:sz w:val="22"/>
+          <w:szCs w:val="22"/>
+          <w:rtl w:val="0"/>
+          <w:lang w:val="en-US"/>
+        </w:rPr>
+      </w:pPr>
+      <w:r>
+        <w:rPr>
+          <w:rStyle w:val="Page Number"/>
+          <w:rFonts w:ascii="Cambria" w:hAnsi="Cambria"/>
+          <w:sz w:val="22"/>
+          <w:szCs w:val="22"/>
+          <w:rtl w:val="0"/>
+          <w:lang w:val="en-US"/>
+        </w:rPr>
+        <w:t>Babel</w:t>
+      </w:r>
+    </w:p>
+    <w:p>
+      <w:pPr>
+        <w:pStyle w:val="Normal.0"/>
+        <w:numPr>
+          <w:ilvl w:val="0"/>
+          <w:numId w:val="4"/>
+        </w:numPr>
+        <w:bidi w:val="0"/>
+        <w:ind w:right="0"/>
+        <w:jc w:val="both"/>
+        <w:rPr>
+          <w:rStyle w:val="Page Number"/>
+          <w:rFonts w:ascii="Cambria" w:cs="Cambria" w:hAnsi="Cambria" w:eastAsia="Cambria"/>
+          <w:sz w:val="22"/>
+          <w:szCs w:val="22"/>
+          <w:rtl w:val="0"/>
+          <w:lang w:val="en-US"/>
+        </w:rPr>
+      </w:pPr>
+      <w:r>
+        <w:rPr>
+          <w:rStyle w:val="Page Number"/>
           <w:rFonts w:ascii="Cambria" w:hAnsi="Cambria"/>
           <w:sz w:val="22"/>
           <w:szCs w:val="22"/>
@@ -1676,17 +1922,23 @@
         <w:pStyle w:val="Normal.0"/>
         <w:numPr>
           <w:ilvl w:val="0"/>
-          <w:numId w:val="3"/>
+          <w:numId w:val="4"/>
         </w:numPr>
-        <w:rPr>
+        <w:bidi w:val="0"/>
+        <w:ind w:right="0"/>
+        <w:jc w:val="both"/>
+        <w:rPr>
+          <w:rStyle w:val="Page Number"/>
           <w:rFonts w:ascii="Cambria" w:cs="Cambria" w:hAnsi="Cambria" w:eastAsia="Cambria"/>
           <w:sz w:val="22"/>
           <w:szCs w:val="22"/>
+          <w:rtl w:val="0"/>
           <w:lang w:val="en-US"/>
         </w:rPr>
       </w:pPr>
       <w:r>
         <w:rPr>
+          <w:rStyle w:val="Page Number"/>
           <w:rFonts w:ascii="Cambria" w:hAnsi="Cambria"/>
           <w:sz w:val="22"/>
           <w:szCs w:val="22"/>
@@ -1701,17 +1953,23 @@
         <w:pStyle w:val="Normal.0"/>
         <w:numPr>
           <w:ilvl w:val="0"/>
-          <w:numId w:val="3"/>
+          <w:numId w:val="4"/>
         </w:numPr>
-        <w:rPr>
+        <w:bidi w:val="0"/>
+        <w:ind w:right="0"/>
+        <w:jc w:val="both"/>
+        <w:rPr>
+          <w:rStyle w:val="Page Number"/>
           <w:rFonts w:ascii="Cambria" w:cs="Cambria" w:hAnsi="Cambria" w:eastAsia="Cambria"/>
           <w:sz w:val="22"/>
           <w:szCs w:val="22"/>
+          <w:rtl w:val="0"/>
           <w:lang w:val="en-US"/>
         </w:rPr>
       </w:pPr>
       <w:r>
         <w:rPr>
+          <w:rStyle w:val="Page Number"/>
           <w:rFonts w:ascii="Cambria" w:hAnsi="Cambria"/>
           <w:sz w:val="22"/>
           <w:szCs w:val="22"/>
@@ -1726,92 +1984,23 @@
         <w:pStyle w:val="Normal.0"/>
         <w:numPr>
           <w:ilvl w:val="0"/>
-          <w:numId w:val="3"/>
+          <w:numId w:val="4"/>
         </w:numPr>
-        <w:rPr>
+        <w:bidi w:val="0"/>
+        <w:ind w:right="0"/>
+        <w:jc w:val="both"/>
+        <w:rPr>
+          <w:rStyle w:val="Page Number"/>
           <w:rFonts w:ascii="Cambria" w:cs="Cambria" w:hAnsi="Cambria" w:eastAsia="Cambria"/>
           <w:sz w:val="22"/>
           <w:szCs w:val="22"/>
+          <w:rtl w:val="0"/>
           <w:lang w:val="en-US"/>
         </w:rPr>
       </w:pPr>
       <w:r>
         <w:rPr>
-          <w:rFonts w:ascii="Cambria" w:hAnsi="Cambria"/>
-          <w:sz w:val="22"/>
-          <w:szCs w:val="22"/>
-          <w:rtl w:val="0"/>
-          <w:lang w:val="en-US"/>
-        </w:rPr>
-        <w:t>jQuery</w:t>
-      </w:r>
-    </w:p>
-    <w:p>
-      <w:pPr>
-        <w:pStyle w:val="Normal.0"/>
-        <w:numPr>
-          <w:ilvl w:val="0"/>
-          <w:numId w:val="3"/>
-        </w:numPr>
-        <w:rPr>
-          <w:rFonts w:ascii="Cambria" w:cs="Cambria" w:hAnsi="Cambria" w:eastAsia="Cambria"/>
-          <w:sz w:val="22"/>
-          <w:szCs w:val="22"/>
-          <w:lang w:val="en-US"/>
-        </w:rPr>
-      </w:pPr>
-      <w:r>
-        <w:rPr>
-          <w:rFonts w:ascii="Cambria" w:hAnsi="Cambria"/>
-          <w:sz w:val="22"/>
-          <w:szCs w:val="22"/>
-          <w:rtl w:val="0"/>
-          <w:lang w:val="en-US"/>
-        </w:rPr>
-        <w:t>React.js</w:t>
-      </w:r>
-    </w:p>
-    <w:p>
-      <w:pPr>
-        <w:pStyle w:val="Normal.0"/>
-        <w:numPr>
-          <w:ilvl w:val="0"/>
-          <w:numId w:val="3"/>
-        </w:numPr>
-        <w:rPr>
-          <w:rFonts w:ascii="Cambria" w:cs="Cambria" w:hAnsi="Cambria" w:eastAsia="Cambria"/>
-          <w:sz w:val="22"/>
-          <w:szCs w:val="22"/>
-          <w:lang w:val="en-US"/>
-        </w:rPr>
-      </w:pPr>
-      <w:r>
-        <w:rPr>
-          <w:rFonts w:ascii="Cambria" w:hAnsi="Cambria"/>
-          <w:sz w:val="22"/>
-          <w:szCs w:val="22"/>
-          <w:rtl w:val="0"/>
-          <w:lang w:val="en-US"/>
-        </w:rPr>
-        <w:t xml:space="preserve"> Babel</w:t>
-      </w:r>
-    </w:p>
-    <w:p>
-      <w:pPr>
-        <w:pStyle w:val="Normal.0"/>
-        <w:numPr>
-          <w:ilvl w:val="0"/>
-          <w:numId w:val="3"/>
-        </w:numPr>
-        <w:rPr>
-          <w:rFonts w:ascii="Cambria" w:cs="Cambria" w:hAnsi="Cambria" w:eastAsia="Cambria"/>
-          <w:sz w:val="22"/>
-          <w:szCs w:val="22"/>
-          <w:lang w:val="en-US"/>
-        </w:rPr>
-      </w:pPr>
-      <w:r>
-        <w:rPr>
+          <w:rStyle w:val="Page Number"/>
           <w:rFonts w:ascii="Cambria" w:hAnsi="Cambria"/>
           <w:sz w:val="22"/>
           <w:szCs w:val="22"/>
@@ -1826,17 +2015,23 @@
         <w:pStyle w:val="Normal.0"/>
         <w:numPr>
           <w:ilvl w:val="0"/>
-          <w:numId w:val="3"/>
+          <w:numId w:val="4"/>
         </w:numPr>
-        <w:rPr>
+        <w:bidi w:val="0"/>
+        <w:ind w:right="0"/>
+        <w:jc w:val="both"/>
+        <w:rPr>
+          <w:rStyle w:val="Page Number"/>
           <w:rFonts w:ascii="Cambria" w:cs="Cambria" w:hAnsi="Cambria" w:eastAsia="Cambria"/>
           <w:sz w:val="22"/>
           <w:szCs w:val="22"/>
+          <w:rtl w:val="0"/>
           <w:lang w:val="en-US"/>
         </w:rPr>
       </w:pPr>
       <w:r>
         <w:rPr>
+          <w:rStyle w:val="Page Number"/>
           <w:rFonts w:ascii="Cambria" w:hAnsi="Cambria"/>
           <w:sz w:val="22"/>
           <w:szCs w:val="22"/>
@@ -1851,8 +2046,11 @@
         <w:pStyle w:val="Normal.0"/>
         <w:numPr>
           <w:ilvl w:val="0"/>
-          <w:numId w:val="3"/>
+          <w:numId w:val="4"/>
         </w:numPr>
+        <w:bidi w:val="0"/>
+        <w:ind w:right="0"/>
+        <w:jc w:val="both"/>
         <w:rPr>
           <w:rStyle w:val="Page Number"/>
           <w:rFonts w:ascii="Cambria" w:cs="Cambria" w:hAnsi="Cambria" w:eastAsia="Cambria"/>
@@ -1860,12 +2058,15 @@
           <w:sz w:val="22"/>
           <w:szCs w:val="22"/>
           <w:u w:color="070fa9"/>
+          <w:rtl w:val="0"/>
           <w:lang w:val="en-US"/>
         </w:rPr>
       </w:pPr>
       <w:r>
         <w:rPr>
+          <w:rStyle w:val="Page Number"/>
           <w:rFonts w:ascii="Cambria" w:hAnsi="Cambria"/>
+          <w:color w:val="000000"/>
           <w:sz w:val="22"/>
           <w:szCs w:val="22"/>
           <w:rtl w:val="0"/>
@@ -1890,6 +2091,7 @@
         <w:pStyle w:val="Heading 1"/>
         <w:spacing w:before="120" w:after="120"/>
         <w:rPr>
+          <w:rStyle w:val="Page Number"/>
           <w:rFonts w:ascii="Cambria" w:cs="Cambria" w:hAnsi="Cambria" w:eastAsia="Cambria"/>
           <w:sz w:val="28"/>
           <w:szCs w:val="28"/>
@@ -1897,6 +2099,7 @@
       </w:pPr>
       <w:r>
         <w:rPr>
+          <w:rStyle w:val="Page Number"/>
           <w:rFonts w:ascii="Cambria" w:hAnsi="Cambria"/>
           <w:sz w:val="28"/>
           <w:szCs w:val="28"/>
@@ -1922,7 +2125,7 @@
       <w:tblPr>
         <w:tblW w:w="9054" w:type="dxa"/>
         <w:jc w:val="left"/>
-        <w:tblInd w:w="108" w:type="dxa"/>
+        <w:tblInd w:w="216" w:type="dxa"/>
         <w:tblBorders>
           <w:top w:val="single" w:color="ffffff" w:sz="8" w:space="0" w:shadow="0" w:frame="0"/>
           <w:left w:val="single" w:color="ffffff" w:sz="8" w:space="0" w:shadow="0" w:frame="0"/>
@@ -1945,7 +2148,7 @@
           <w:shd w:val="clear" w:color="auto" w:fill="ced7e7"/>
         </w:tblPrEx>
         <w:trPr>
-          <w:trHeight w:val="250" w:hRule="atLeast"/>
+          <w:trHeight w:val="490" w:hRule="atLeast"/>
         </w:trPr>
         <w:tc>
           <w:tcPr>
@@ -2109,7 +2312,7 @@
           <w:shd w:val="clear" w:color="auto" w:fill="ced7e7"/>
         </w:tblPrEx>
         <w:trPr>
-          <w:trHeight w:val="250" w:hRule="atLeast"/>
+          <w:trHeight w:val="260" w:hRule="atLeast"/>
         </w:trPr>
         <w:tc>
           <w:tcPr>
@@ -2137,11 +2340,13 @@
             </w:pPr>
             <w:r>
               <w:rPr>
+                <w:rStyle w:val="Page Number"/>
                 <w:rFonts w:ascii="Cambria" w:hAnsi="Cambria"/>
                 <w:sz w:val="22"/>
                 <w:szCs w:val="22"/>
                 <w:u w:color="3366ff"/>
                 <w:rtl w:val="0"/>
+                <w:lang w:val="en-US"/>
               </w:rPr>
               <w:t>Set up initial meeting with the client</w:t>
             </w:r>
@@ -2173,17 +2378,6 @@
             </w:pPr>
             <w:r>
               <w:rPr>
-                <w:rFonts w:ascii="Cambria" w:hAnsi="Cambria"/>
-                <w:sz w:val="22"/>
-                <w:szCs w:val="22"/>
-                <w:u w:color="3366ff"/>
-                <w:rtl w:val="0"/>
-                <w:lang w:val="en-US"/>
-              </w:rPr>
-              <w:t>10</w:t>
-            </w:r>
-            <w:r>
-              <w:rPr>
                 <w:rStyle w:val="Page Number"/>
                 <w:rFonts w:ascii="Cambria" w:hAnsi="Cambria"/>
                 <w:sz w:val="22"/>
@@ -2192,7 +2386,7 @@
                 <w:rtl w:val="0"/>
                 <w:lang w:val="en-US"/>
               </w:rPr>
-              <w:t>/08/16</w:t>
+              <w:t>10/08/16</w:t>
             </w:r>
           </w:p>
         </w:tc>
@@ -2278,7 +2472,7 @@
           <w:shd w:val="clear" w:color="auto" w:fill="ced7e7"/>
         </w:tblPrEx>
         <w:trPr>
-          <w:trHeight w:val="250" w:hRule="atLeast"/>
+          <w:trHeight w:val="260" w:hRule="atLeast"/>
         </w:trPr>
         <w:tc>
           <w:tcPr>
@@ -2306,11 +2500,13 @@
             </w:pPr>
             <w:r>
               <w:rPr>
+                <w:rStyle w:val="Page Number"/>
                 <w:rFonts w:ascii="Cambria" w:hAnsi="Cambria"/>
                 <w:sz w:val="22"/>
                 <w:szCs w:val="22"/>
                 <w:u w:color="3366ff"/>
                 <w:rtl w:val="0"/>
+                <w:lang w:val="en-US"/>
               </w:rPr>
               <w:t>Understand the requirements and objectives</w:t>
             </w:r>
@@ -2342,17 +2538,6 @@
             </w:pPr>
             <w:r>
               <w:rPr>
-                <w:rFonts w:ascii="Cambria" w:hAnsi="Cambria"/>
-                <w:sz w:val="22"/>
-                <w:szCs w:val="22"/>
-                <w:u w:color="3366ff"/>
-                <w:rtl w:val="0"/>
-                <w:lang w:val="en-US"/>
-              </w:rPr>
-              <w:t>07</w:t>
-            </w:r>
-            <w:r>
-              <w:rPr>
                 <w:rStyle w:val="Page Number"/>
                 <w:rFonts w:ascii="Cambria" w:hAnsi="Cambria"/>
                 <w:sz w:val="22"/>
@@ -2361,31 +2546,7 @@
                 <w:rtl w:val="0"/>
                 <w:lang w:val="en-US"/>
               </w:rPr>
-              <w:t>/</w:t>
-            </w:r>
-            <w:r>
-              <w:rPr>
-                <w:rStyle w:val="Page Number"/>
-                <w:rFonts w:ascii="Cambria" w:hAnsi="Cambria"/>
-                <w:sz w:val="22"/>
-                <w:szCs w:val="22"/>
-                <w:u w:color="3366ff"/>
-                <w:rtl w:val="0"/>
-                <w:lang w:val="en-US"/>
-              </w:rPr>
-              <w:t>0</w:t>
-            </w:r>
-            <w:r>
-              <w:rPr>
-                <w:rStyle w:val="Page Number"/>
-                <w:rFonts w:ascii="Cambria" w:hAnsi="Cambria"/>
-                <w:sz w:val="22"/>
-                <w:szCs w:val="22"/>
-                <w:u w:color="3366ff"/>
-                <w:rtl w:val="0"/>
-                <w:lang w:val="en-US"/>
-              </w:rPr>
-              <w:t>9/16</w:t>
+              <w:t>07/09/16</w:t>
             </w:r>
           </w:p>
         </w:tc>
@@ -2471,7 +2632,7 @@
           <w:shd w:val="clear" w:color="auto" w:fill="ced7e7"/>
         </w:tblPrEx>
         <w:trPr>
-          <w:trHeight w:val="250" w:hRule="atLeast"/>
+          <w:trHeight w:val="260" w:hRule="atLeast"/>
         </w:trPr>
         <w:tc>
           <w:tcPr>
@@ -2493,42 +2654,18 @@
           </w:tcPr>
           <w:p>
             <w:pPr>
-              <w:keepNext w:val="0"/>
-              <w:keepLines w:val="0"/>
-              <w:pageBreakBefore w:val="0"/>
-              <w:widowControl w:val="1"/>
-              <w:shd w:val="clear" w:color="auto" w:fill="auto"/>
-              <w:suppressAutoHyphens w:val="0"/>
-              <w:bidi w:val="0"/>
-              <w:spacing w:before="0" w:after="120" w:line="240" w:lineRule="auto"/>
-              <w:ind w:left="0" w:right="0" w:firstLine="0"/>
+              <w:pStyle w:val="Normal.0"/>
+              <w:spacing w:after="120"/>
               <w:jc w:val="left"/>
-              <w:outlineLvl w:val="9"/>
-              <w:rPr>
-                <w:rtl w:val="0"/>
-              </w:rPr>
             </w:pPr>
             <w:r>
               <w:rPr>
-                <w:rFonts w:ascii="Cambria" w:cs="Arial Unicode MS" w:hAnsi="Cambria" w:eastAsia="Arial Unicode MS"/>
-                <w:b w:val="0"/>
-                <w:bCs w:val="0"/>
-                <w:i w:val="0"/>
-                <w:iCs w:val="0"/>
-                <w:caps w:val="0"/>
-                <w:smallCaps w:val="0"/>
-                <w:strike w:val="0"/>
-                <w:dstrike w:val="0"/>
-                <w:outline w:val="0"/>
-                <w:color w:val="000000"/>
-                <w:spacing w:val="0"/>
-                <w:kern w:val="0"/>
-                <w:position w:val="0"/>
+                <w:rStyle w:val="Page Number"/>
+                <w:rFonts w:ascii="Cambria" w:hAnsi="Cambria"/>
                 <w:sz w:val="22"/>
                 <w:szCs w:val="22"/>
-                <w:u w:val="none" w:color="000000"/>
-                <w:vertAlign w:val="baseline"/>
                 <w:rtl w:val="0"/>
+                <w:lang w:val="en-US"/>
               </w:rPr>
               <w:t>Set up Gitlab repository and add client</w:t>
             </w:r>
@@ -2554,42 +2691,18 @@
           </w:tcPr>
           <w:p>
             <w:pPr>
-              <w:keepNext w:val="0"/>
-              <w:keepLines w:val="0"/>
-              <w:pageBreakBefore w:val="0"/>
-              <w:widowControl w:val="1"/>
-              <w:shd w:val="clear" w:color="auto" w:fill="auto"/>
-              <w:suppressAutoHyphens w:val="0"/>
-              <w:bidi w:val="0"/>
-              <w:spacing w:before="0" w:after="120" w:line="240" w:lineRule="auto"/>
-              <w:ind w:left="0" w:right="0" w:firstLine="0"/>
+              <w:pStyle w:val="Normal.0"/>
+              <w:spacing w:after="120"/>
               <w:jc w:val="left"/>
-              <w:outlineLvl w:val="9"/>
-              <w:rPr>
-                <w:rtl w:val="0"/>
-              </w:rPr>
             </w:pPr>
             <w:r>
               <w:rPr>
-                <w:rFonts w:ascii="Cambria" w:cs="Arial Unicode MS" w:hAnsi="Cambria" w:eastAsia="Arial Unicode MS"/>
-                <w:b w:val="0"/>
-                <w:bCs w:val="0"/>
-                <w:i w:val="0"/>
-                <w:iCs w:val="0"/>
-                <w:caps w:val="0"/>
-                <w:smallCaps w:val="0"/>
-                <w:strike w:val="0"/>
-                <w:dstrike w:val="0"/>
-                <w:outline w:val="0"/>
-                <w:color w:val="000000"/>
-                <w:spacing w:val="0"/>
-                <w:kern w:val="0"/>
-                <w:position w:val="0"/>
+                <w:rStyle w:val="Page Number"/>
+                <w:rFonts w:ascii="Cambria" w:hAnsi="Cambria"/>
                 <w:sz w:val="22"/>
                 <w:szCs w:val="22"/>
-                <w:u w:val="none" w:color="000000"/>
-                <w:vertAlign w:val="baseline"/>
                 <w:rtl w:val="0"/>
+                <w:lang w:val="en-US"/>
               </w:rPr>
               <w:t>20/08/16</w:t>
             </w:r>
@@ -2615,42 +2728,18 @@
           </w:tcPr>
           <w:p>
             <w:pPr>
-              <w:keepNext w:val="0"/>
-              <w:keepLines w:val="0"/>
-              <w:pageBreakBefore w:val="0"/>
-              <w:widowControl w:val="1"/>
-              <w:shd w:val="clear" w:color="auto" w:fill="auto"/>
-              <w:suppressAutoHyphens w:val="0"/>
-              <w:bidi w:val="0"/>
-              <w:spacing w:before="0" w:after="120" w:line="240" w:lineRule="auto"/>
-              <w:ind w:left="0" w:right="0" w:firstLine="0"/>
+              <w:pStyle w:val="Normal.0"/>
+              <w:spacing w:after="120"/>
               <w:jc w:val="left"/>
-              <w:outlineLvl w:val="9"/>
-              <w:rPr>
-                <w:rtl w:val="0"/>
-              </w:rPr>
             </w:pPr>
             <w:r>
               <w:rPr>
-                <w:rFonts w:ascii="Cambria" w:cs="Arial Unicode MS" w:hAnsi="Cambria" w:eastAsia="Arial Unicode MS"/>
-                <w:b w:val="0"/>
-                <w:bCs w:val="0"/>
-                <w:i w:val="0"/>
-                <w:iCs w:val="0"/>
-                <w:caps w:val="0"/>
-                <w:smallCaps w:val="0"/>
-                <w:strike w:val="0"/>
-                <w:dstrike w:val="0"/>
-                <w:outline w:val="0"/>
-                <w:color w:val="000000"/>
-                <w:spacing w:val="0"/>
-                <w:kern w:val="0"/>
-                <w:position w:val="0"/>
+                <w:rStyle w:val="Page Number"/>
+                <w:rFonts w:ascii="Cambria" w:hAnsi="Cambria"/>
                 <w:sz w:val="22"/>
                 <w:szCs w:val="22"/>
-                <w:u w:val="none" w:color="000000"/>
-                <w:vertAlign w:val="baseline"/>
                 <w:rtl w:val="0"/>
+                <w:lang w:val="en-US"/>
               </w:rPr>
               <w:t>R1</w:t>
             </w:r>
@@ -2676,42 +2765,18 @@
           </w:tcPr>
           <w:p>
             <w:pPr>
-              <w:keepNext w:val="0"/>
-              <w:keepLines w:val="0"/>
-              <w:pageBreakBefore w:val="0"/>
-              <w:widowControl w:val="1"/>
-              <w:shd w:val="clear" w:color="auto" w:fill="auto"/>
-              <w:suppressAutoHyphens w:val="0"/>
-              <w:bidi w:val="0"/>
-              <w:spacing w:before="0" w:after="120" w:line="240" w:lineRule="auto"/>
-              <w:ind w:left="0" w:right="0" w:firstLine="0"/>
+              <w:pStyle w:val="Normal.0"/>
+              <w:spacing w:after="120"/>
               <w:jc w:val="left"/>
-              <w:outlineLvl w:val="9"/>
-              <w:rPr>
-                <w:rtl w:val="0"/>
-              </w:rPr>
             </w:pPr>
             <w:r>
               <w:rPr>
-                <w:rFonts w:ascii="Cambria" w:cs="Arial Unicode MS" w:hAnsi="Cambria" w:eastAsia="Arial Unicode MS"/>
-                <w:b w:val="0"/>
-                <w:bCs w:val="0"/>
-                <w:i w:val="0"/>
-                <w:iCs w:val="0"/>
-                <w:caps w:val="0"/>
-                <w:smallCaps w:val="0"/>
-                <w:strike w:val="0"/>
-                <w:dstrike w:val="0"/>
-                <w:outline w:val="0"/>
-                <w:color w:val="000000"/>
-                <w:spacing w:val="0"/>
-                <w:kern w:val="0"/>
-                <w:position w:val="0"/>
+                <w:rStyle w:val="Page Number"/>
+                <w:rFonts w:ascii="Cambria" w:hAnsi="Cambria"/>
                 <w:sz w:val="22"/>
                 <w:szCs w:val="22"/>
-                <w:u w:val="none" w:color="000000"/>
-                <w:vertAlign w:val="baseline"/>
                 <w:rtl w:val="0"/>
+                <w:lang w:val="en-US"/>
               </w:rPr>
               <w:t>Yes</w:t>
             </w:r>
@@ -2723,7 +2788,7 @@
           <w:shd w:val="clear" w:color="auto" w:fill="ced7e7"/>
         </w:tblPrEx>
         <w:trPr>
-          <w:trHeight w:val="250" w:hRule="atLeast"/>
+          <w:trHeight w:val="260" w:hRule="atLeast"/>
         </w:trPr>
         <w:tc>
           <w:tcPr>
@@ -2745,42 +2810,18 @@
           </w:tcPr>
           <w:p>
             <w:pPr>
-              <w:keepNext w:val="0"/>
-              <w:keepLines w:val="0"/>
-              <w:pageBreakBefore w:val="0"/>
-              <w:widowControl w:val="1"/>
-              <w:shd w:val="clear" w:color="auto" w:fill="auto"/>
-              <w:suppressAutoHyphens w:val="0"/>
-              <w:bidi w:val="0"/>
-              <w:spacing w:before="0" w:after="120" w:line="240" w:lineRule="auto"/>
-              <w:ind w:left="0" w:right="0" w:firstLine="0"/>
+              <w:pStyle w:val="Normal.0"/>
+              <w:spacing w:after="120"/>
               <w:jc w:val="left"/>
-              <w:outlineLvl w:val="9"/>
-              <w:rPr>
-                <w:rtl w:val="0"/>
-              </w:rPr>
             </w:pPr>
             <w:r>
               <w:rPr>
-                <w:rFonts w:ascii="Cambria" w:cs="Arial Unicode MS" w:hAnsi="Cambria" w:eastAsia="Arial Unicode MS"/>
-                <w:b w:val="0"/>
-                <w:bCs w:val="0"/>
-                <w:i w:val="0"/>
-                <w:iCs w:val="0"/>
-                <w:caps w:val="0"/>
-                <w:smallCaps w:val="0"/>
-                <w:strike w:val="0"/>
-                <w:dstrike w:val="0"/>
-                <w:outline w:val="0"/>
-                <w:color w:val="000000"/>
-                <w:spacing w:val="0"/>
-                <w:kern w:val="0"/>
-                <w:position w:val="0"/>
+                <w:rStyle w:val="Page Number"/>
+                <w:rFonts w:ascii="Cambria" w:hAnsi="Cambria"/>
                 <w:sz w:val="22"/>
                 <w:szCs w:val="22"/>
-                <w:u w:val="none" w:color="000000"/>
-                <w:vertAlign w:val="baseline"/>
                 <w:rtl w:val="0"/>
+                <w:lang w:val="en-US"/>
               </w:rPr>
               <w:t>Project Concept Documentation</w:t>
             </w:r>
@@ -2806,42 +2847,18 @@
           </w:tcPr>
           <w:p>
             <w:pPr>
-              <w:keepNext w:val="0"/>
-              <w:keepLines w:val="0"/>
-              <w:pageBreakBefore w:val="0"/>
-              <w:widowControl w:val="1"/>
-              <w:shd w:val="clear" w:color="auto" w:fill="auto"/>
-              <w:suppressAutoHyphens w:val="0"/>
-              <w:bidi w:val="0"/>
-              <w:spacing w:before="0" w:after="120" w:line="240" w:lineRule="auto"/>
-              <w:ind w:left="0" w:right="0" w:firstLine="0"/>
+              <w:pStyle w:val="Normal.0"/>
+              <w:spacing w:after="120"/>
               <w:jc w:val="left"/>
-              <w:outlineLvl w:val="9"/>
-              <w:rPr>
-                <w:rtl w:val="0"/>
-              </w:rPr>
             </w:pPr>
             <w:r>
               <w:rPr>
-                <w:rFonts w:ascii="Cambria" w:cs="Arial Unicode MS" w:hAnsi="Cambria" w:eastAsia="Arial Unicode MS"/>
-                <w:b w:val="0"/>
-                <w:bCs w:val="0"/>
-                <w:i w:val="0"/>
-                <w:iCs w:val="0"/>
-                <w:caps w:val="0"/>
-                <w:smallCaps w:val="0"/>
-                <w:strike w:val="0"/>
-                <w:dstrike w:val="0"/>
-                <w:outline w:val="0"/>
-                <w:color w:val="000000"/>
-                <w:spacing w:val="0"/>
-                <w:kern w:val="0"/>
-                <w:position w:val="0"/>
+                <w:rStyle w:val="Page Number"/>
+                <w:rFonts w:ascii="Cambria" w:hAnsi="Cambria"/>
                 <w:sz w:val="22"/>
                 <w:szCs w:val="22"/>
-                <w:u w:val="none" w:color="000000"/>
-                <w:vertAlign w:val="baseline"/>
                 <w:rtl w:val="0"/>
+                <w:lang w:val="en-US"/>
               </w:rPr>
               <w:t>21/08/16</w:t>
             </w:r>
@@ -2867,42 +2884,18 @@
           </w:tcPr>
           <w:p>
             <w:pPr>
-              <w:keepNext w:val="0"/>
-              <w:keepLines w:val="0"/>
-              <w:pageBreakBefore w:val="0"/>
-              <w:widowControl w:val="1"/>
-              <w:shd w:val="clear" w:color="auto" w:fill="auto"/>
-              <w:suppressAutoHyphens w:val="0"/>
-              <w:bidi w:val="0"/>
-              <w:spacing w:before="0" w:after="120" w:line="240" w:lineRule="auto"/>
-              <w:ind w:left="0" w:right="0" w:firstLine="0"/>
+              <w:pStyle w:val="Normal.0"/>
+              <w:spacing w:after="120"/>
               <w:jc w:val="left"/>
-              <w:outlineLvl w:val="9"/>
-              <w:rPr>
-                <w:rtl w:val="0"/>
-              </w:rPr>
             </w:pPr>
             <w:r>
               <w:rPr>
-                <w:rFonts w:ascii="Cambria" w:cs="Arial Unicode MS" w:hAnsi="Cambria" w:eastAsia="Arial Unicode MS"/>
-                <w:b w:val="0"/>
-                <w:bCs w:val="0"/>
-                <w:i w:val="0"/>
-                <w:iCs w:val="0"/>
-                <w:caps w:val="0"/>
-                <w:smallCaps w:val="0"/>
-                <w:strike w:val="0"/>
-                <w:dstrike w:val="0"/>
-                <w:outline w:val="0"/>
-                <w:color w:val="000000"/>
-                <w:spacing w:val="0"/>
-                <w:kern w:val="0"/>
-                <w:position w:val="0"/>
+                <w:rStyle w:val="Page Number"/>
+                <w:rFonts w:ascii="Cambria" w:hAnsi="Cambria"/>
                 <w:sz w:val="22"/>
                 <w:szCs w:val="22"/>
-                <w:u w:val="none" w:color="000000"/>
-                <w:vertAlign w:val="baseline"/>
                 <w:rtl w:val="0"/>
+                <w:lang w:val="en-US"/>
               </w:rPr>
               <w:t>R1</w:t>
             </w:r>
@@ -2928,42 +2921,18 @@
           </w:tcPr>
           <w:p>
             <w:pPr>
-              <w:keepNext w:val="0"/>
-              <w:keepLines w:val="0"/>
-              <w:pageBreakBefore w:val="0"/>
-              <w:widowControl w:val="1"/>
-              <w:shd w:val="clear" w:color="auto" w:fill="auto"/>
-              <w:suppressAutoHyphens w:val="0"/>
-              <w:bidi w:val="0"/>
-              <w:spacing w:before="0" w:after="120" w:line="240" w:lineRule="auto"/>
-              <w:ind w:left="0" w:right="0" w:firstLine="0"/>
+              <w:pStyle w:val="Normal.0"/>
+              <w:spacing w:after="120"/>
               <w:jc w:val="left"/>
-              <w:outlineLvl w:val="9"/>
-              <w:rPr>
-                <w:rtl w:val="0"/>
-              </w:rPr>
             </w:pPr>
             <w:r>
               <w:rPr>
-                <w:rFonts w:ascii="Cambria" w:cs="Arial Unicode MS" w:hAnsi="Cambria" w:eastAsia="Arial Unicode MS"/>
-                <w:b w:val="0"/>
-                <w:bCs w:val="0"/>
-                <w:i w:val="0"/>
-                <w:iCs w:val="0"/>
-                <w:caps w:val="0"/>
-                <w:smallCaps w:val="0"/>
-                <w:strike w:val="0"/>
-                <w:dstrike w:val="0"/>
-                <w:outline w:val="0"/>
-                <w:color w:val="000000"/>
-                <w:spacing w:val="0"/>
-                <w:kern w:val="0"/>
-                <w:position w:val="0"/>
+                <w:rStyle w:val="Page Number"/>
+                <w:rFonts w:ascii="Cambria" w:hAnsi="Cambria"/>
                 <w:sz w:val="22"/>
                 <w:szCs w:val="22"/>
-                <w:u w:val="none" w:color="000000"/>
-                <w:vertAlign w:val="baseline"/>
                 <w:rtl w:val="0"/>
+                <w:lang w:val="en-US"/>
               </w:rPr>
               <w:t>Yes</w:t>
             </w:r>
@@ -2975,7 +2944,7 @@
           <w:shd w:val="clear" w:color="auto" w:fill="ced7e7"/>
         </w:tblPrEx>
         <w:trPr>
-          <w:trHeight w:val="250" w:hRule="atLeast"/>
+          <w:trHeight w:val="260" w:hRule="atLeast"/>
         </w:trPr>
         <w:tc>
           <w:tcPr>
@@ -2997,42 +2966,18 @@
           </w:tcPr>
           <w:p>
             <w:pPr>
-              <w:keepNext w:val="0"/>
-              <w:keepLines w:val="0"/>
-              <w:pageBreakBefore w:val="0"/>
-              <w:widowControl w:val="1"/>
-              <w:shd w:val="clear" w:color="auto" w:fill="auto"/>
-              <w:suppressAutoHyphens w:val="0"/>
-              <w:bidi w:val="0"/>
-              <w:spacing w:before="0" w:after="120" w:line="240" w:lineRule="auto"/>
-              <w:ind w:left="0" w:right="0" w:firstLine="0"/>
+              <w:pStyle w:val="Normal.0"/>
+              <w:spacing w:after="120"/>
               <w:jc w:val="left"/>
-              <w:outlineLvl w:val="9"/>
-              <w:rPr>
-                <w:rtl w:val="0"/>
-              </w:rPr>
             </w:pPr>
             <w:r>
               <w:rPr>
-                <w:rFonts w:ascii="Cambria" w:cs="Arial Unicode MS" w:hAnsi="Cambria" w:eastAsia="Arial Unicode MS"/>
-                <w:b w:val="0"/>
-                <w:bCs w:val="0"/>
-                <w:i w:val="0"/>
-                <w:iCs w:val="0"/>
-                <w:caps w:val="0"/>
-                <w:smallCaps w:val="0"/>
-                <w:strike w:val="0"/>
-                <w:dstrike w:val="0"/>
-                <w:outline w:val="0"/>
-                <w:color w:val="000000"/>
-                <w:spacing w:val="0"/>
-                <w:kern w:val="0"/>
-                <w:position w:val="0"/>
+                <w:rStyle w:val="Page Number"/>
+                <w:rFonts w:ascii="Cambria" w:hAnsi="Cambria"/>
                 <w:sz w:val="22"/>
                 <w:szCs w:val="22"/>
-                <w:u w:val="none" w:color="000000"/>
-                <w:vertAlign w:val="baseline"/>
                 <w:rtl w:val="0"/>
+                <w:lang w:val="en-US"/>
               </w:rPr>
               <w:t>Project Plan Documentation</w:t>
             </w:r>
@@ -3058,42 +3003,18 @@
           </w:tcPr>
           <w:p>
             <w:pPr>
-              <w:keepNext w:val="0"/>
-              <w:keepLines w:val="0"/>
-              <w:pageBreakBefore w:val="0"/>
-              <w:widowControl w:val="1"/>
-              <w:shd w:val="clear" w:color="auto" w:fill="auto"/>
-              <w:suppressAutoHyphens w:val="0"/>
-              <w:bidi w:val="0"/>
-              <w:spacing w:before="0" w:after="120" w:line="240" w:lineRule="auto"/>
-              <w:ind w:left="0" w:right="0" w:firstLine="0"/>
+              <w:pStyle w:val="Normal.0"/>
+              <w:spacing w:after="120"/>
               <w:jc w:val="left"/>
-              <w:outlineLvl w:val="9"/>
-              <w:rPr>
-                <w:rtl w:val="0"/>
-              </w:rPr>
             </w:pPr>
             <w:r>
               <w:rPr>
-                <w:rFonts w:ascii="Cambria" w:cs="Arial Unicode MS" w:hAnsi="Cambria" w:eastAsia="Arial Unicode MS"/>
-                <w:b w:val="0"/>
-                <w:bCs w:val="0"/>
-                <w:i w:val="0"/>
-                <w:iCs w:val="0"/>
-                <w:caps w:val="0"/>
-                <w:smallCaps w:val="0"/>
-                <w:strike w:val="0"/>
-                <w:dstrike w:val="0"/>
-                <w:outline w:val="0"/>
-                <w:color w:val="000000"/>
-                <w:spacing w:val="0"/>
-                <w:kern w:val="0"/>
-                <w:position w:val="0"/>
+                <w:rStyle w:val="Page Number"/>
+                <w:rFonts w:ascii="Cambria" w:hAnsi="Cambria"/>
                 <w:sz w:val="22"/>
                 <w:szCs w:val="22"/>
-                <w:u w:val="none" w:color="000000"/>
-                <w:vertAlign w:val="baseline"/>
                 <w:rtl w:val="0"/>
+                <w:lang w:val="en-US"/>
               </w:rPr>
               <w:t>25/08/16</w:t>
             </w:r>
@@ -3119,42 +3040,18 @@
           </w:tcPr>
           <w:p>
             <w:pPr>
-              <w:keepNext w:val="0"/>
-              <w:keepLines w:val="0"/>
-              <w:pageBreakBefore w:val="0"/>
-              <w:widowControl w:val="1"/>
-              <w:shd w:val="clear" w:color="auto" w:fill="auto"/>
-              <w:suppressAutoHyphens w:val="0"/>
-              <w:bidi w:val="0"/>
-              <w:spacing w:before="0" w:after="120" w:line="240" w:lineRule="auto"/>
-              <w:ind w:left="0" w:right="0" w:firstLine="0"/>
+              <w:pStyle w:val="Normal.0"/>
+              <w:spacing w:after="120"/>
               <w:jc w:val="left"/>
-              <w:outlineLvl w:val="9"/>
-              <w:rPr>
-                <w:rtl w:val="0"/>
-              </w:rPr>
             </w:pPr>
             <w:r>
               <w:rPr>
-                <w:rFonts w:ascii="Cambria" w:cs="Arial Unicode MS" w:hAnsi="Cambria" w:eastAsia="Arial Unicode MS"/>
-                <w:b w:val="0"/>
-                <w:bCs w:val="0"/>
-                <w:i w:val="0"/>
-                <w:iCs w:val="0"/>
-                <w:caps w:val="0"/>
-                <w:smallCaps w:val="0"/>
-                <w:strike w:val="0"/>
-                <w:dstrike w:val="0"/>
-                <w:outline w:val="0"/>
-                <w:color w:val="000000"/>
-                <w:spacing w:val="0"/>
-                <w:kern w:val="0"/>
-                <w:position w:val="0"/>
+                <w:rStyle w:val="Page Number"/>
+                <w:rFonts w:ascii="Cambria" w:hAnsi="Cambria"/>
                 <w:sz w:val="22"/>
                 <w:szCs w:val="22"/>
-                <w:u w:val="none" w:color="000000"/>
-                <w:vertAlign w:val="baseline"/>
                 <w:rtl w:val="0"/>
+                <w:lang w:val="en-US"/>
               </w:rPr>
               <w:t>R1</w:t>
             </w:r>
@@ -3180,42 +3077,18 @@
           </w:tcPr>
           <w:p>
             <w:pPr>
-              <w:keepNext w:val="0"/>
-              <w:keepLines w:val="0"/>
-              <w:pageBreakBefore w:val="0"/>
-              <w:widowControl w:val="1"/>
-              <w:shd w:val="clear" w:color="auto" w:fill="auto"/>
-              <w:suppressAutoHyphens w:val="0"/>
-              <w:bidi w:val="0"/>
-              <w:spacing w:before="0" w:after="120" w:line="240" w:lineRule="auto"/>
-              <w:ind w:left="0" w:right="0" w:firstLine="0"/>
+              <w:pStyle w:val="Normal.0"/>
+              <w:spacing w:after="120"/>
               <w:jc w:val="left"/>
-              <w:outlineLvl w:val="9"/>
-              <w:rPr>
-                <w:rtl w:val="0"/>
-              </w:rPr>
             </w:pPr>
             <w:r>
               <w:rPr>
-                <w:rFonts w:ascii="Cambria" w:cs="Arial Unicode MS" w:hAnsi="Cambria" w:eastAsia="Arial Unicode MS"/>
-                <w:b w:val="0"/>
-                <w:bCs w:val="0"/>
-                <w:i w:val="0"/>
-                <w:iCs w:val="0"/>
-                <w:caps w:val="0"/>
-                <w:smallCaps w:val="0"/>
-                <w:strike w:val="0"/>
-                <w:dstrike w:val="0"/>
-                <w:outline w:val="0"/>
-                <w:color w:val="000000"/>
-                <w:spacing w:val="0"/>
-                <w:kern w:val="0"/>
-                <w:position w:val="0"/>
+                <w:rStyle w:val="Page Number"/>
+                <w:rFonts w:ascii="Cambria" w:hAnsi="Cambria"/>
                 <w:sz w:val="22"/>
                 <w:szCs w:val="22"/>
-                <w:u w:val="none" w:color="000000"/>
-                <w:vertAlign w:val="baseline"/>
                 <w:rtl w:val="0"/>
+                <w:lang w:val="en-US"/>
               </w:rPr>
               <w:t>Yes</w:t>
             </w:r>
@@ -3227,7 +3100,7 @@
           <w:shd w:val="clear" w:color="auto" w:fill="ced7e7"/>
         </w:tblPrEx>
         <w:trPr>
-          <w:trHeight w:val="250" w:hRule="atLeast"/>
+          <w:trHeight w:val="260" w:hRule="atLeast"/>
         </w:trPr>
         <w:tc>
           <w:tcPr>
@@ -3249,42 +3122,18 @@
           </w:tcPr>
           <w:p>
             <w:pPr>
-              <w:keepNext w:val="0"/>
-              <w:keepLines w:val="0"/>
-              <w:pageBreakBefore w:val="0"/>
-              <w:widowControl w:val="1"/>
-              <w:shd w:val="clear" w:color="auto" w:fill="auto"/>
-              <w:suppressAutoHyphens w:val="0"/>
-              <w:bidi w:val="0"/>
-              <w:spacing w:before="0" w:after="120" w:line="240" w:lineRule="auto"/>
-              <w:ind w:left="0" w:right="0" w:firstLine="0"/>
+              <w:pStyle w:val="Normal.0"/>
+              <w:spacing w:after="120"/>
               <w:jc w:val="left"/>
-              <w:outlineLvl w:val="9"/>
-              <w:rPr>
-                <w:rtl w:val="0"/>
-              </w:rPr>
             </w:pPr>
             <w:r>
               <w:rPr>
-                <w:rFonts w:ascii="Cambria" w:cs="Arial Unicode MS" w:hAnsi="Cambria" w:eastAsia="Arial Unicode MS"/>
-                <w:b w:val="0"/>
-                <w:bCs w:val="0"/>
-                <w:i w:val="0"/>
-                <w:iCs w:val="0"/>
-                <w:caps w:val="0"/>
-                <w:smallCaps w:val="0"/>
-                <w:strike w:val="0"/>
-                <w:dstrike w:val="0"/>
-                <w:outline w:val="0"/>
-                <w:color w:val="000000"/>
-                <w:spacing w:val="0"/>
-                <w:kern w:val="0"/>
-                <w:position w:val="0"/>
+                <w:rStyle w:val="Page Number"/>
+                <w:rFonts w:ascii="Cambria" w:hAnsi="Cambria"/>
                 <w:sz w:val="22"/>
                 <w:szCs w:val="22"/>
-                <w:u w:val="none" w:color="000000"/>
-                <w:vertAlign w:val="baseline"/>
                 <w:rtl w:val="0"/>
+                <w:lang w:val="en-US"/>
               </w:rPr>
               <w:t>Market Research Documentation</w:t>
             </w:r>
@@ -3310,42 +3159,18 @@
           </w:tcPr>
           <w:p>
             <w:pPr>
-              <w:keepNext w:val="0"/>
-              <w:keepLines w:val="0"/>
-              <w:pageBreakBefore w:val="0"/>
-              <w:widowControl w:val="1"/>
-              <w:shd w:val="clear" w:color="auto" w:fill="auto"/>
-              <w:suppressAutoHyphens w:val="0"/>
-              <w:bidi w:val="0"/>
-              <w:spacing w:before="0" w:after="120" w:line="240" w:lineRule="auto"/>
-              <w:ind w:left="0" w:right="0" w:firstLine="0"/>
+              <w:pStyle w:val="Normal.0"/>
+              <w:spacing w:after="120"/>
               <w:jc w:val="left"/>
-              <w:outlineLvl w:val="9"/>
-              <w:rPr>
-                <w:rtl w:val="0"/>
-              </w:rPr>
             </w:pPr>
             <w:r>
               <w:rPr>
-                <w:rFonts w:ascii="Cambria" w:cs="Arial Unicode MS" w:hAnsi="Cambria" w:eastAsia="Arial Unicode MS"/>
-                <w:b w:val="0"/>
-                <w:bCs w:val="0"/>
-                <w:i w:val="0"/>
-                <w:iCs w:val="0"/>
-                <w:caps w:val="0"/>
-                <w:smallCaps w:val="0"/>
-                <w:strike w:val="0"/>
-                <w:dstrike w:val="0"/>
-                <w:outline w:val="0"/>
-                <w:color w:val="000000"/>
-                <w:spacing w:val="0"/>
-                <w:kern w:val="0"/>
-                <w:position w:val="0"/>
+                <w:rStyle w:val="Page Number"/>
+                <w:rFonts w:ascii="Cambria" w:hAnsi="Cambria"/>
                 <w:sz w:val="22"/>
                 <w:szCs w:val="22"/>
-                <w:u w:val="none" w:color="000000"/>
-                <w:vertAlign w:val="baseline"/>
                 <w:rtl w:val="0"/>
+                <w:lang w:val="en-US"/>
               </w:rPr>
               <w:t>31/08/16</w:t>
             </w:r>
@@ -3371,42 +3196,18 @@
           </w:tcPr>
           <w:p>
             <w:pPr>
-              <w:keepNext w:val="0"/>
-              <w:keepLines w:val="0"/>
-              <w:pageBreakBefore w:val="0"/>
-              <w:widowControl w:val="1"/>
-              <w:shd w:val="clear" w:color="auto" w:fill="auto"/>
-              <w:suppressAutoHyphens w:val="0"/>
-              <w:bidi w:val="0"/>
-              <w:spacing w:before="0" w:after="120" w:line="240" w:lineRule="auto"/>
-              <w:ind w:left="0" w:right="0" w:firstLine="0"/>
+              <w:pStyle w:val="Normal.0"/>
+              <w:spacing w:after="120"/>
               <w:jc w:val="left"/>
-              <w:outlineLvl w:val="9"/>
-              <w:rPr>
-                <w:rtl w:val="0"/>
-              </w:rPr>
             </w:pPr>
             <w:r>
               <w:rPr>
-                <w:rFonts w:ascii="Cambria" w:cs="Arial Unicode MS" w:hAnsi="Cambria" w:eastAsia="Arial Unicode MS"/>
-                <w:b w:val="0"/>
-                <w:bCs w:val="0"/>
-                <w:i w:val="0"/>
-                <w:iCs w:val="0"/>
-                <w:caps w:val="0"/>
-                <w:smallCaps w:val="0"/>
-                <w:strike w:val="0"/>
-                <w:dstrike w:val="0"/>
-                <w:outline w:val="0"/>
-                <w:color w:val="000000"/>
-                <w:spacing w:val="0"/>
-                <w:kern w:val="0"/>
-                <w:position w:val="0"/>
+                <w:rStyle w:val="Page Number"/>
+                <w:rFonts w:ascii="Cambria" w:hAnsi="Cambria"/>
                 <w:sz w:val="22"/>
                 <w:szCs w:val="22"/>
-                <w:u w:val="none" w:color="000000"/>
-                <w:vertAlign w:val="baseline"/>
                 <w:rtl w:val="0"/>
+                <w:lang w:val="en-US"/>
               </w:rPr>
               <w:t>R1</w:t>
             </w:r>
@@ -3432,42 +3233,18 @@
           </w:tcPr>
           <w:p>
             <w:pPr>
-              <w:keepNext w:val="0"/>
-              <w:keepLines w:val="0"/>
-              <w:pageBreakBefore w:val="0"/>
-              <w:widowControl w:val="1"/>
-              <w:shd w:val="clear" w:color="auto" w:fill="auto"/>
-              <w:suppressAutoHyphens w:val="0"/>
-              <w:bidi w:val="0"/>
-              <w:spacing w:before="0" w:after="120" w:line="240" w:lineRule="auto"/>
-              <w:ind w:left="0" w:right="0" w:firstLine="0"/>
+              <w:pStyle w:val="Normal.0"/>
+              <w:spacing w:after="120"/>
               <w:jc w:val="left"/>
-              <w:outlineLvl w:val="9"/>
-              <w:rPr>
-                <w:rtl w:val="0"/>
-              </w:rPr>
             </w:pPr>
             <w:r>
               <w:rPr>
-                <w:rFonts w:ascii="Cambria" w:cs="Arial Unicode MS" w:hAnsi="Cambria" w:eastAsia="Arial Unicode MS"/>
-                <w:b w:val="0"/>
-                <w:bCs w:val="0"/>
-                <w:i w:val="0"/>
-                <w:iCs w:val="0"/>
-                <w:caps w:val="0"/>
-                <w:smallCaps w:val="0"/>
-                <w:strike w:val="0"/>
-                <w:dstrike w:val="0"/>
-                <w:outline w:val="0"/>
-                <w:color w:val="000000"/>
-                <w:spacing w:val="0"/>
-                <w:kern w:val="0"/>
-                <w:position w:val="0"/>
+                <w:rStyle w:val="Page Number"/>
+                <w:rFonts w:ascii="Cambria" w:hAnsi="Cambria"/>
                 <w:sz w:val="22"/>
                 <w:szCs w:val="22"/>
-                <w:u w:val="none" w:color="000000"/>
-                <w:vertAlign w:val="baseline"/>
                 <w:rtl w:val="0"/>
+                <w:lang w:val="en-US"/>
               </w:rPr>
               <w:t>Yes</w:t>
             </w:r>
@@ -3479,7 +3256,7 @@
           <w:shd w:val="clear" w:color="auto" w:fill="ced7e7"/>
         </w:tblPrEx>
         <w:trPr>
-          <w:trHeight w:val="490" w:hRule="atLeast"/>
+          <w:trHeight w:val="500" w:hRule="atLeast"/>
         </w:trPr>
         <w:tc>
           <w:tcPr>
@@ -3501,42 +3278,18 @@
           </w:tcPr>
           <w:p>
             <w:pPr>
-              <w:keepNext w:val="0"/>
-              <w:keepLines w:val="0"/>
-              <w:pageBreakBefore w:val="0"/>
-              <w:widowControl w:val="1"/>
-              <w:shd w:val="clear" w:color="auto" w:fill="auto"/>
-              <w:suppressAutoHyphens w:val="0"/>
-              <w:bidi w:val="0"/>
-              <w:spacing w:before="0" w:after="120" w:line="240" w:lineRule="auto"/>
-              <w:ind w:left="0" w:right="0" w:firstLine="0"/>
+              <w:pStyle w:val="Normal.0"/>
+              <w:spacing w:after="120"/>
               <w:jc w:val="left"/>
-              <w:outlineLvl w:val="9"/>
-              <w:rPr>
-                <w:rtl w:val="0"/>
-              </w:rPr>
             </w:pPr>
             <w:r>
               <w:rPr>
-                <w:rFonts w:ascii="Cambria" w:cs="Arial Unicode MS" w:hAnsi="Cambria" w:eastAsia="Arial Unicode MS"/>
-                <w:b w:val="0"/>
-                <w:bCs w:val="0"/>
-                <w:i w:val="0"/>
-                <w:iCs w:val="0"/>
-                <w:caps w:val="0"/>
-                <w:smallCaps w:val="0"/>
-                <w:strike w:val="0"/>
-                <w:dstrike w:val="0"/>
-                <w:outline w:val="0"/>
-                <w:color w:val="000000"/>
-                <w:spacing w:val="0"/>
-                <w:kern w:val="0"/>
-                <w:position w:val="0"/>
+                <w:rStyle w:val="Page Number"/>
+                <w:rFonts w:ascii="Cambria" w:hAnsi="Cambria"/>
                 <w:sz w:val="22"/>
                 <w:szCs w:val="22"/>
-                <w:u w:val="none" w:color="000000"/>
-                <w:vertAlign w:val="baseline"/>
                 <w:rtl w:val="0"/>
+                <w:lang w:val="en-US"/>
               </w:rPr>
               <w:t>Choose a suitable bot and start training it to answer simple questions</w:t>
             </w:r>
@@ -3562,42 +3315,18 @@
           </w:tcPr>
           <w:p>
             <w:pPr>
-              <w:keepNext w:val="0"/>
-              <w:keepLines w:val="0"/>
-              <w:pageBreakBefore w:val="0"/>
-              <w:widowControl w:val="1"/>
-              <w:shd w:val="clear" w:color="auto" w:fill="auto"/>
-              <w:suppressAutoHyphens w:val="0"/>
-              <w:bidi w:val="0"/>
-              <w:spacing w:before="0" w:after="120" w:line="240" w:lineRule="auto"/>
-              <w:ind w:left="0" w:right="0" w:firstLine="0"/>
+              <w:pStyle w:val="Normal.0"/>
+              <w:spacing w:after="120"/>
               <w:jc w:val="left"/>
-              <w:outlineLvl w:val="9"/>
-              <w:rPr>
-                <w:rtl w:val="0"/>
-              </w:rPr>
             </w:pPr>
             <w:r>
               <w:rPr>
-                <w:rFonts w:ascii="Cambria" w:cs="Arial Unicode MS" w:hAnsi="Cambria" w:eastAsia="Arial Unicode MS"/>
-                <w:b w:val="0"/>
-                <w:bCs w:val="0"/>
-                <w:i w:val="0"/>
-                <w:iCs w:val="0"/>
-                <w:caps w:val="0"/>
-                <w:smallCaps w:val="0"/>
-                <w:strike w:val="0"/>
-                <w:dstrike w:val="0"/>
-                <w:outline w:val="0"/>
-                <w:color w:val="000000"/>
-                <w:spacing w:val="0"/>
-                <w:kern w:val="0"/>
-                <w:position w:val="0"/>
+                <w:rStyle w:val="Page Number"/>
+                <w:rFonts w:ascii="Cambria" w:hAnsi="Cambria"/>
                 <w:sz w:val="22"/>
                 <w:szCs w:val="22"/>
-                <w:u w:val="none" w:color="000000"/>
-                <w:vertAlign w:val="baseline"/>
                 <w:rtl w:val="0"/>
+                <w:lang w:val="en-US"/>
               </w:rPr>
               <w:t>31/08/16</w:t>
             </w:r>
@@ -3623,42 +3352,18 @@
           </w:tcPr>
           <w:p>
             <w:pPr>
-              <w:keepNext w:val="0"/>
-              <w:keepLines w:val="0"/>
-              <w:pageBreakBefore w:val="0"/>
-              <w:widowControl w:val="1"/>
-              <w:shd w:val="clear" w:color="auto" w:fill="auto"/>
-              <w:suppressAutoHyphens w:val="0"/>
-              <w:bidi w:val="0"/>
-              <w:spacing w:before="0" w:after="120" w:line="240" w:lineRule="auto"/>
-              <w:ind w:left="0" w:right="0" w:firstLine="0"/>
+              <w:pStyle w:val="Normal.0"/>
+              <w:spacing w:after="120"/>
               <w:jc w:val="left"/>
-              <w:outlineLvl w:val="9"/>
-              <w:rPr>
-                <w:rtl w:val="0"/>
-              </w:rPr>
             </w:pPr>
             <w:r>
               <w:rPr>
-                <w:rFonts w:ascii="Cambria" w:cs="Arial Unicode MS" w:hAnsi="Cambria" w:eastAsia="Arial Unicode MS"/>
-                <w:b w:val="0"/>
-                <w:bCs w:val="0"/>
-                <w:i w:val="0"/>
-                <w:iCs w:val="0"/>
-                <w:caps w:val="0"/>
-                <w:smallCaps w:val="0"/>
-                <w:strike w:val="0"/>
-                <w:dstrike w:val="0"/>
-                <w:outline w:val="0"/>
-                <w:color w:val="000000"/>
-                <w:spacing w:val="0"/>
-                <w:kern w:val="0"/>
-                <w:position w:val="0"/>
+                <w:rStyle w:val="Page Number"/>
+                <w:rFonts w:ascii="Cambria" w:hAnsi="Cambria"/>
                 <w:sz w:val="22"/>
                 <w:szCs w:val="22"/>
-                <w:u w:val="none" w:color="000000"/>
-                <w:vertAlign w:val="baseline"/>
                 <w:rtl w:val="0"/>
+                <w:lang w:val="en-US"/>
               </w:rPr>
               <w:t>R1</w:t>
             </w:r>
@@ -3684,42 +3389,18 @@
           </w:tcPr>
           <w:p>
             <w:pPr>
-              <w:keepNext w:val="0"/>
-              <w:keepLines w:val="0"/>
-              <w:pageBreakBefore w:val="0"/>
-              <w:widowControl w:val="1"/>
-              <w:shd w:val="clear" w:color="auto" w:fill="auto"/>
-              <w:suppressAutoHyphens w:val="0"/>
-              <w:bidi w:val="0"/>
-              <w:spacing w:before="0" w:after="120" w:line="240" w:lineRule="auto"/>
-              <w:ind w:left="0" w:right="0" w:firstLine="0"/>
+              <w:pStyle w:val="Normal.0"/>
+              <w:spacing w:after="120"/>
               <w:jc w:val="left"/>
-              <w:outlineLvl w:val="9"/>
-              <w:rPr>
-                <w:rtl w:val="0"/>
-              </w:rPr>
             </w:pPr>
             <w:r>
               <w:rPr>
-                <w:rFonts w:ascii="Cambria" w:cs="Arial Unicode MS" w:hAnsi="Cambria" w:eastAsia="Arial Unicode MS"/>
-                <w:b w:val="0"/>
-                <w:bCs w:val="0"/>
-                <w:i w:val="0"/>
-                <w:iCs w:val="0"/>
-                <w:caps w:val="0"/>
-                <w:smallCaps w:val="0"/>
-                <w:strike w:val="0"/>
-                <w:dstrike w:val="0"/>
-                <w:outline w:val="0"/>
-                <w:color w:val="000000"/>
-                <w:spacing w:val="0"/>
-                <w:kern w:val="0"/>
-                <w:position w:val="0"/>
+                <w:rStyle w:val="Page Number"/>
+                <w:rFonts w:ascii="Cambria" w:hAnsi="Cambria"/>
                 <w:sz w:val="22"/>
                 <w:szCs w:val="22"/>
-                <w:u w:val="none" w:color="000000"/>
-                <w:vertAlign w:val="baseline"/>
                 <w:rtl w:val="0"/>
+                <w:lang w:val="en-US"/>
               </w:rPr>
               <w:t>Yes</w:t>
             </w:r>
@@ -3731,7 +3412,7 @@
           <w:shd w:val="clear" w:color="auto" w:fill="ced7e7"/>
         </w:tblPrEx>
         <w:trPr>
-          <w:trHeight w:val="490" w:hRule="atLeast"/>
+          <w:trHeight w:val="500" w:hRule="atLeast"/>
         </w:trPr>
         <w:tc>
           <w:tcPr>
@@ -3753,42 +3434,18 @@
           </w:tcPr>
           <w:p>
             <w:pPr>
-              <w:keepNext w:val="0"/>
-              <w:keepLines w:val="0"/>
-              <w:pageBreakBefore w:val="0"/>
-              <w:widowControl w:val="1"/>
-              <w:shd w:val="clear" w:color="auto" w:fill="auto"/>
-              <w:suppressAutoHyphens w:val="0"/>
-              <w:bidi w:val="0"/>
-              <w:spacing w:before="0" w:after="120" w:line="240" w:lineRule="auto"/>
-              <w:ind w:left="0" w:right="0" w:firstLine="0"/>
+              <w:pStyle w:val="Normal.0"/>
+              <w:spacing w:after="120"/>
               <w:jc w:val="left"/>
-              <w:outlineLvl w:val="9"/>
-              <w:rPr>
-                <w:rtl w:val="0"/>
-              </w:rPr>
             </w:pPr>
             <w:r>
               <w:rPr>
-                <w:rFonts w:ascii="Cambria" w:cs="Arial Unicode MS" w:hAnsi="Cambria" w:eastAsia="Arial Unicode MS"/>
-                <w:b w:val="0"/>
-                <w:bCs w:val="0"/>
-                <w:i w:val="0"/>
-                <w:iCs w:val="0"/>
-                <w:caps w:val="0"/>
-                <w:smallCaps w:val="0"/>
-                <w:strike w:val="0"/>
-                <w:dstrike w:val="0"/>
-                <w:outline w:val="0"/>
-                <w:color w:val="000000"/>
-                <w:spacing w:val="0"/>
-                <w:kern w:val="0"/>
-                <w:position w:val="0"/>
+                <w:rStyle w:val="Page Number"/>
+                <w:rFonts w:ascii="Cambria" w:hAnsi="Cambria"/>
                 <w:sz w:val="22"/>
                 <w:szCs w:val="22"/>
-                <w:u w:val="none" w:color="000000"/>
-                <w:vertAlign w:val="baseline"/>
                 <w:rtl w:val="0"/>
+                <w:lang w:val="en-US"/>
               </w:rPr>
               <w:t>Design and create an interactive UI to insert the bot plugin</w:t>
             </w:r>
@@ -3814,42 +3471,18 @@
           </w:tcPr>
           <w:p>
             <w:pPr>
-              <w:keepNext w:val="0"/>
-              <w:keepLines w:val="0"/>
-              <w:pageBreakBefore w:val="0"/>
-              <w:widowControl w:val="1"/>
-              <w:shd w:val="clear" w:color="auto" w:fill="auto"/>
-              <w:suppressAutoHyphens w:val="0"/>
-              <w:bidi w:val="0"/>
-              <w:spacing w:before="0" w:after="120" w:line="240" w:lineRule="auto"/>
-              <w:ind w:left="0" w:right="0" w:firstLine="0"/>
+              <w:pStyle w:val="Normal.0"/>
+              <w:spacing w:after="120"/>
               <w:jc w:val="left"/>
-              <w:outlineLvl w:val="9"/>
-              <w:rPr>
-                <w:rtl w:val="0"/>
-              </w:rPr>
             </w:pPr>
             <w:r>
               <w:rPr>
-                <w:rFonts w:ascii="Cambria" w:cs="Arial Unicode MS" w:hAnsi="Cambria" w:eastAsia="Arial Unicode MS"/>
-                <w:b w:val="0"/>
-                <w:bCs w:val="0"/>
-                <w:i w:val="0"/>
-                <w:iCs w:val="0"/>
-                <w:caps w:val="0"/>
-                <w:smallCaps w:val="0"/>
-                <w:strike w:val="0"/>
-                <w:dstrike w:val="0"/>
-                <w:outline w:val="0"/>
-                <w:color w:val="000000"/>
-                <w:spacing w:val="0"/>
-                <w:kern w:val="0"/>
-                <w:position w:val="0"/>
+                <w:rStyle w:val="Page Number"/>
+                <w:rFonts w:ascii="Cambria" w:hAnsi="Cambria"/>
                 <w:sz w:val="22"/>
                 <w:szCs w:val="22"/>
-                <w:u w:val="none" w:color="000000"/>
-                <w:vertAlign w:val="baseline"/>
                 <w:rtl w:val="0"/>
+                <w:lang w:val="en-US"/>
               </w:rPr>
               <w:t>16/09/16</w:t>
             </w:r>
@@ -3875,42 +3508,18 @@
           </w:tcPr>
           <w:p>
             <w:pPr>
-              <w:keepNext w:val="0"/>
-              <w:keepLines w:val="0"/>
-              <w:pageBreakBefore w:val="0"/>
-              <w:widowControl w:val="1"/>
-              <w:shd w:val="clear" w:color="auto" w:fill="auto"/>
-              <w:suppressAutoHyphens w:val="0"/>
-              <w:bidi w:val="0"/>
-              <w:spacing w:before="0" w:after="120" w:line="240" w:lineRule="auto"/>
-              <w:ind w:left="0" w:right="0" w:firstLine="0"/>
+              <w:pStyle w:val="Normal.0"/>
+              <w:spacing w:after="120"/>
               <w:jc w:val="left"/>
-              <w:outlineLvl w:val="9"/>
-              <w:rPr>
-                <w:rtl w:val="0"/>
-              </w:rPr>
             </w:pPr>
             <w:r>
               <w:rPr>
-                <w:rFonts w:ascii="Cambria" w:cs="Arial Unicode MS" w:hAnsi="Cambria" w:eastAsia="Arial Unicode MS"/>
-                <w:b w:val="0"/>
-                <w:bCs w:val="0"/>
-                <w:i w:val="0"/>
-                <w:iCs w:val="0"/>
-                <w:caps w:val="0"/>
-                <w:smallCaps w:val="0"/>
-                <w:strike w:val="0"/>
-                <w:dstrike w:val="0"/>
-                <w:outline w:val="0"/>
-                <w:color w:val="000000"/>
-                <w:spacing w:val="0"/>
-                <w:kern w:val="0"/>
-                <w:position w:val="0"/>
+                <w:rStyle w:val="Page Number"/>
+                <w:rFonts w:ascii="Cambria" w:hAnsi="Cambria"/>
                 <w:sz w:val="22"/>
                 <w:szCs w:val="22"/>
-                <w:u w:val="none" w:color="000000"/>
-                <w:vertAlign w:val="baseline"/>
                 <w:rtl w:val="0"/>
+                <w:lang w:val="en-US"/>
               </w:rPr>
               <w:t>R1</w:t>
             </w:r>
@@ -3936,42 +3545,18 @@
           </w:tcPr>
           <w:p>
             <w:pPr>
-              <w:keepNext w:val="0"/>
-              <w:keepLines w:val="0"/>
-              <w:pageBreakBefore w:val="0"/>
-              <w:widowControl w:val="1"/>
-              <w:shd w:val="clear" w:color="auto" w:fill="auto"/>
-              <w:suppressAutoHyphens w:val="0"/>
-              <w:bidi w:val="0"/>
-              <w:spacing w:before="0" w:after="120" w:line="240" w:lineRule="auto"/>
-              <w:ind w:left="0" w:right="0" w:firstLine="0"/>
+              <w:pStyle w:val="Normal.0"/>
+              <w:spacing w:after="120"/>
               <w:jc w:val="left"/>
-              <w:outlineLvl w:val="9"/>
-              <w:rPr>
-                <w:rtl w:val="0"/>
-              </w:rPr>
             </w:pPr>
             <w:r>
               <w:rPr>
-                <w:rFonts w:ascii="Cambria" w:cs="Arial Unicode MS" w:hAnsi="Cambria" w:eastAsia="Arial Unicode MS"/>
-                <w:b w:val="0"/>
-                <w:bCs w:val="0"/>
-                <w:i w:val="0"/>
-                <w:iCs w:val="0"/>
-                <w:caps w:val="0"/>
-                <w:smallCaps w:val="0"/>
-                <w:strike w:val="0"/>
-                <w:dstrike w:val="0"/>
-                <w:outline w:val="0"/>
-                <w:color w:val="000000"/>
-                <w:spacing w:val="0"/>
-                <w:kern w:val="0"/>
-                <w:position w:val="0"/>
+                <w:rStyle w:val="Page Number"/>
+                <w:rFonts w:ascii="Cambria" w:hAnsi="Cambria"/>
                 <w:sz w:val="22"/>
                 <w:szCs w:val="22"/>
-                <w:u w:val="none" w:color="000000"/>
-                <w:vertAlign w:val="baseline"/>
                 <w:rtl w:val="0"/>
+                <w:lang w:val="en-US"/>
               </w:rPr>
               <w:t>Yes</w:t>
             </w:r>
@@ -3984,6 +3569,7 @@
         <w:pStyle w:val="Normal.0"/>
         <w:widowControl w:val="0"/>
         <w:spacing w:after="120"/>
+        <w:ind w:left="108" w:hanging="108"/>
         <w:jc w:val="left"/>
       </w:pPr>
       <w:r>
@@ -4009,7 +3595,8 @@
 <w:ftr xmlns:r="http://schemas.openxmlformats.org/officeDocument/2006/relationships" xmlns:wp="http://schemas.openxmlformats.org/drawingml/2006/wordprocessingDrawing" xmlns:w="http://schemas.openxmlformats.org/wordprocessingml/2006/main" xmlns:w10="urn:schemas-microsoft-com:office:word" xmlns:w14="http://schemas.microsoft.com/office/word/2010/wordml" xmlns:wps="http://schemas.microsoft.com/office/word/2010/wordprocessingShape" xmlns:wpg="http://schemas.microsoft.com/office/word/2010/wordprocessingGroup" xmlns:mc="http://schemas.openxmlformats.org/markup-compatibility/2006" xmlns:v="urn:schemas-microsoft-com:vml" xmlns:o="urn:schemas-microsoft-com:office:office" mc:Ignorable="w14">
   <w:p>
     <w:pPr>
-      <w:pStyle w:val="Footer"/>
+      <w:pStyle w:val="Header &amp; Footer"/>
+      <w:bidi w:val="0"/>
     </w:pPr>
     <w:r/>
   </w:p>
@@ -4027,11 +3614,7 @@
     <w:r>
       <w:rPr>
         <w:rStyle w:val="Page Number"/>
-        <w:rFonts w:ascii="Arial Unicode MS" w:cs="Arial Unicode MS" w:hAnsi="Arial Unicode MS" w:eastAsia="Arial Unicode MS"/>
-        <w:b w:val="0"/>
-        <w:bCs w:val="0"/>
-        <w:i w:val="0"/>
-        <w:iCs w:val="0"/>
+        <w:rFonts w:ascii="Arial Unicode MS" w:hAnsi="Arial Unicode MS"/>
         <w:sz w:val="16"/>
         <w:szCs w:val="16"/>
       </w:rPr>
@@ -4045,6 +3628,11 @@
 <w:numbering xmlns:w="http://schemas.openxmlformats.org/wordprocessingml/2006/main" xmlns:wp="http://schemas.openxmlformats.org/drawingml/2006/wordprocessingDrawing" xmlns:w14="http://schemas.microsoft.com/office/word/2010/wordml" xmlns:r="http://schemas.openxmlformats.org/officeDocument/2006/relationships" xmlns:v="urn:schemas-microsoft-com:vml" xmlns:o="urn:schemas-microsoft-com:office:office">
   <w:abstractNum w:abstractNumId="0">
     <w:multiLevelType w:val="hybridMultilevel"/>
+    <w:numStyleLink w:val="Imported Style 1"/>
+  </w:abstractNum>
+  <w:abstractNum w:abstractNumId="1">
+    <w:multiLevelType w:val="hybridMultilevel"/>
+    <w:styleLink w:val="Imported Style 1"/>
     <w:lvl w:ilvl="0">
       <w:start w:val="1"/>
       <w:numFmt w:val="bullet"/>
@@ -4055,7 +3643,11 @@
         <w:ind w:left="360" w:hanging="360"/>
       </w:pPr>
       <w:rPr>
-        <w:rFonts w:hAnsi="Arial Unicode MS"/>
+        <w:rFonts w:ascii="Cambria" w:cs="Cambria" w:hAnsi="Cambria" w:eastAsia="Cambria"/>
+        <w:b w:val="0"/>
+        <w:bCs w:val="0"/>
+        <w:i w:val="0"/>
+        <w:iCs w:val="0"/>
         <w:caps w:val="0"/>
         <w:smallCaps w:val="0"/>
         <w:strike w:val="0"/>
@@ -4081,7 +3673,11 @@
         <w:ind w:left="1080" w:hanging="360"/>
       </w:pPr>
       <w:rPr>
-        <w:rFonts w:hAnsi="Arial Unicode MS"/>
+        <w:rFonts w:ascii="Cambria" w:cs="Cambria" w:hAnsi="Cambria" w:eastAsia="Cambria"/>
+        <w:b w:val="0"/>
+        <w:bCs w:val="0"/>
+        <w:i w:val="0"/>
+        <w:iCs w:val="0"/>
         <w:caps w:val="0"/>
         <w:smallCaps w:val="0"/>
         <w:strike w:val="0"/>
@@ -4107,7 +3703,11 @@
         <w:ind w:left="1800" w:hanging="360"/>
       </w:pPr>
       <w:rPr>
-        <w:rFonts w:hAnsi="Arial Unicode MS"/>
+        <w:rFonts w:ascii="Cambria" w:cs="Cambria" w:hAnsi="Cambria" w:eastAsia="Cambria"/>
+        <w:b w:val="0"/>
+        <w:bCs w:val="0"/>
+        <w:i w:val="0"/>
+        <w:iCs w:val="0"/>
         <w:caps w:val="0"/>
         <w:smallCaps w:val="0"/>
         <w:strike w:val="0"/>
@@ -4133,7 +3733,11 @@
         <w:ind w:left="2520" w:hanging="360"/>
       </w:pPr>
       <w:rPr>
-        <w:rFonts w:hAnsi="Arial Unicode MS"/>
+        <w:rFonts w:ascii="Cambria" w:cs="Cambria" w:hAnsi="Cambria" w:eastAsia="Cambria"/>
+        <w:b w:val="0"/>
+        <w:bCs w:val="0"/>
+        <w:i w:val="0"/>
+        <w:iCs w:val="0"/>
         <w:caps w:val="0"/>
         <w:smallCaps w:val="0"/>
         <w:strike w:val="0"/>
@@ -4159,7 +3763,11 @@
         <w:ind w:left="3240" w:hanging="360"/>
       </w:pPr>
       <w:rPr>
-        <w:rFonts w:hAnsi="Arial Unicode MS"/>
+        <w:rFonts w:ascii="Cambria" w:cs="Cambria" w:hAnsi="Cambria" w:eastAsia="Cambria"/>
+        <w:b w:val="0"/>
+        <w:bCs w:val="0"/>
+        <w:i w:val="0"/>
+        <w:iCs w:val="0"/>
         <w:caps w:val="0"/>
         <w:smallCaps w:val="0"/>
         <w:strike w:val="0"/>
@@ -4185,7 +3793,11 @@
         <w:ind w:left="3960" w:hanging="360"/>
       </w:pPr>
       <w:rPr>
-        <w:rFonts w:hAnsi="Arial Unicode MS"/>
+        <w:rFonts w:ascii="Cambria" w:cs="Cambria" w:hAnsi="Cambria" w:eastAsia="Cambria"/>
+        <w:b w:val="0"/>
+        <w:bCs w:val="0"/>
+        <w:i w:val="0"/>
+        <w:iCs w:val="0"/>
         <w:caps w:val="0"/>
         <w:smallCaps w:val="0"/>
         <w:strike w:val="0"/>
@@ -4211,7 +3823,11 @@
         <w:ind w:left="4680" w:hanging="360"/>
       </w:pPr>
       <w:rPr>
-        <w:rFonts w:hAnsi="Arial Unicode MS"/>
+        <w:rFonts w:ascii="Cambria" w:cs="Cambria" w:hAnsi="Cambria" w:eastAsia="Cambria"/>
+        <w:b w:val="0"/>
+        <w:bCs w:val="0"/>
+        <w:i w:val="0"/>
+        <w:iCs w:val="0"/>
         <w:caps w:val="0"/>
         <w:smallCaps w:val="0"/>
         <w:strike w:val="0"/>
@@ -4237,7 +3853,11 @@
         <w:ind w:left="5400" w:hanging="360"/>
       </w:pPr>
       <w:rPr>
-        <w:rFonts w:hAnsi="Arial Unicode MS"/>
+        <w:rFonts w:ascii="Cambria" w:cs="Cambria" w:hAnsi="Cambria" w:eastAsia="Cambria"/>
+        <w:b w:val="0"/>
+        <w:bCs w:val="0"/>
+        <w:i w:val="0"/>
+        <w:iCs w:val="0"/>
         <w:caps w:val="0"/>
         <w:smallCaps w:val="0"/>
         <w:strike w:val="0"/>
@@ -4263,7 +3883,11 @@
         <w:ind w:left="6120" w:hanging="360"/>
       </w:pPr>
       <w:rPr>
-        <w:rFonts w:hAnsi="Arial Unicode MS"/>
+        <w:rFonts w:ascii="Cambria" w:cs="Cambria" w:hAnsi="Cambria" w:eastAsia="Cambria"/>
+        <w:b w:val="0"/>
+        <w:bCs w:val="0"/>
+        <w:i w:val="0"/>
+        <w:iCs w:val="0"/>
         <w:caps w:val="0"/>
         <w:smallCaps w:val="0"/>
         <w:strike w:val="0"/>
@@ -4280,11 +3904,11 @@
       </w:rPr>
     </w:lvl>
   </w:abstractNum>
-  <w:abstractNum w:abstractNumId="1">
+  <w:abstractNum w:abstractNumId="2">
     <w:multiLevelType w:val="hybridMultilevel"/>
     <w:numStyleLink w:val="Numbered"/>
   </w:abstractNum>
-  <w:abstractNum w:abstractNumId="2">
+  <w:abstractNum w:abstractNumId="3">
     <w:multiLevelType w:val="hybridMultilevel"/>
     <w:styleLink w:val="Numbered"/>
     <w:lvl w:ilvl="0">
@@ -4523,13 +4147,16 @@
     </w:lvl>
   </w:abstractNum>
   <w:num w:numId="1">
+    <w:abstractNumId w:val="1"/>
+  </w:num>
+  <w:num w:numId="2">
     <w:abstractNumId w:val="0"/>
   </w:num>
-  <w:num w:numId="2">
+  <w:num w:numId="3">
+    <w:abstractNumId w:val="3"/>
+  </w:num>
+  <w:num w:numId="4">
     <w:abstractNumId w:val="2"/>
-  </w:num>
-  <w:num w:numId="3">
-    <w:abstractNumId w:val="1"/>
   </w:num>
 </w:numbering>
 </file>
@@ -4686,9 +4313,9 @@
   <w:style w:type="character" w:styleId="Page Number">
     <w:name w:val="Page Number"/>
   </w:style>
-  <w:style w:type="paragraph" w:styleId="Footer">
-    <w:name w:val="Footer"/>
-    <w:next w:val="Footer"/>
+  <w:style w:type="paragraph" w:styleId="Header &amp; Footer">
+    <w:name w:val="Header &amp; Footer"/>
+    <w:next w:val="Header &amp; Footer"/>
     <w:pPr>
       <w:keepNext w:val="0"/>
       <w:keepLines w:val="0"/>
@@ -4696,18 +4323,17 @@
       <w:widowControl w:val="1"/>
       <w:shd w:val="clear" w:color="auto" w:fill="auto"/>
       <w:tabs>
-        <w:tab w:val="center" w:pos="4252"/>
-        <w:tab w:val="right" w:pos="8504"/>
+        <w:tab w:val="right" w:pos="9020"/>
       </w:tabs>
       <w:suppressAutoHyphens w:val="0"/>
       <w:bidi w:val="0"/>
-      <w:spacing w:before="0" w:after="240" w:line="240" w:lineRule="auto"/>
+      <w:spacing w:before="0" w:after="0" w:line="240" w:lineRule="auto"/>
       <w:ind w:left="0" w:right="0" w:firstLine="0"/>
-      <w:jc w:val="both"/>
+      <w:jc w:val="left"/>
       <w:outlineLvl w:val="9"/>
     </w:pPr>
     <w:rPr>
-      <w:rFonts w:ascii="Arial" w:cs="Arial Unicode MS" w:hAnsi="Arial" w:eastAsia="Arial Unicode MS"/>
+      <w:rFonts w:ascii="Helvetica" w:cs="Arial Unicode MS" w:hAnsi="Helvetica" w:eastAsia="Arial Unicode MS"/>
       <w:b w:val="0"/>
       <w:bCs w:val="0"/>
       <w:i w:val="0"/>
@@ -4721,11 +4347,10 @@
       <w:spacing w:val="0"/>
       <w:kern w:val="0"/>
       <w:position w:val="0"/>
-      <w:sz w:val="20"/>
-      <w:szCs w:val="20"/>
-      <w:u w:val="none" w:color="000000"/>
+      <w:sz w:val="24"/>
+      <w:szCs w:val="24"/>
+      <w:u w:val="none"/>
       <w:vertAlign w:val="baseline"/>
-      <w:lang w:val="en-US"/>
     </w:rPr>
   </w:style>
   <w:style w:type="paragraph" w:styleId="Normal.0">
@@ -4804,11 +4429,19 @@
       <w:lang w:val="en-US"/>
     </w:rPr>
   </w:style>
+  <w:style w:type="numbering" w:styleId="Imported Style 1">
+    <w:name w:val="Imported Style 1"/>
+    <w:pPr>
+      <w:numPr>
+        <w:numId w:val="1"/>
+      </w:numPr>
+    </w:pPr>
+  </w:style>
   <w:style w:type="numbering" w:styleId="Numbered">
     <w:name w:val="Numbered"/>
     <w:pPr>
       <w:numPr>
-        <w:numId w:val="2"/>
+        <w:numId w:val="3"/>
       </w:numPr>
     </w:pPr>
   </w:style>
@@ -4947,13 +4580,7 @@
           <a:effectLst/>
         </a:effectStyle>
         <a:effectStyle>
-          <a:effectLst>
-            <a:outerShdw sx="100000" sy="100000" kx="0" ky="0" algn="b" rotWithShape="0" blurRad="38100" dist="20000" dir="5400000">
-              <a:srgbClr val="000000">
-                <a:alpha val="38000"/>
-              </a:srgbClr>
-            </a:outerShdw>
-          </a:effectLst>
+          <a:effectLst/>
         </a:effectStyle>
       </a:effectStyleLst>
       <a:bgFillStyleLst>
@@ -5052,10 +4679,10 @@
             </a:solidFill>
             <a:effectLst/>
             <a:uFillTx/>
-            <a:latin typeface="Cambria"/>
-            <a:ea typeface="Cambria"/>
-            <a:cs typeface="Cambria"/>
-            <a:sym typeface="Cambria"/>
+            <a:latin typeface="+mn-lt"/>
+            <a:ea typeface="+mn-ea"/>
+            <a:cs typeface="+mn-cs"/>
+            <a:sym typeface="Helvetica"/>
           </a:defRPr>
         </a:defPPr>
         <a:lvl1pPr marL="0" marR="0" indent="0" algn="l" defTabSz="914400" rtl="0" fontAlgn="auto" latinLnBrk="1" hangingPunct="0">
@@ -5310,13 +4937,7 @@
           <a:prstDash val="solid"/>
           <a:round/>
         </a:ln>
-        <a:effectLst>
-          <a:outerShdw sx="100000" sy="100000" kx="0" ky="0" algn="b" rotWithShape="0" blurRad="38100" dist="20000" dir="5400000">
-            <a:srgbClr val="000000">
-              <a:alpha val="38000"/>
-            </a:srgbClr>
-          </a:outerShdw>
-        </a:effectLst>
+        <a:effectLst/>
         <a:sp3d/>
       </a:spPr>
       <a:bodyPr rot="0" spcFirstLastPara="1" vertOverflow="overflow" horzOverflow="overflow" vert="horz" wrap="square" lIns="91439" tIns="45719" rIns="91439" bIns="45719" numCol="1" spcCol="38100" rtlCol="0" anchor="t" upright="0">
@@ -5629,10 +5250,10 @@
             </a:solidFill>
             <a:effectLst/>
             <a:uFillTx/>
-            <a:latin typeface="Cambria"/>
-            <a:ea typeface="Cambria"/>
-            <a:cs typeface="Cambria"/>
-            <a:sym typeface="Cambria"/>
+            <a:latin typeface="+mn-lt"/>
+            <a:ea typeface="+mn-ea"/>
+            <a:cs typeface="+mn-cs"/>
+            <a:sym typeface="Helvetica"/>
           </a:defRPr>
         </a:defPPr>
         <a:lvl1pPr marL="0" marR="0" indent="0" algn="l" defTabSz="914400" rtl="0" fontAlgn="auto" latinLnBrk="1" hangingPunct="0">

</xml_diff>